<commit_message>
fix technical foundation and new module development
</commit_message>
<xml_diff>
--- a/TG - Modelo - Modalidade 4 - Tecnologico ou Cientifico.docx
+++ b/TG - Modelo - Modalidade 4 - Tecnologico ou Cientifico.docx
@@ -1,6 +1,6 @@
 
 <file path=word/document.xml><?xml version="1.0" encoding="utf-8"?>
-<w:document xmlns:wpc="http://schemas.microsoft.com/office/word/2010/wordprocessingCanvas" xmlns:cx="http://schemas.microsoft.com/office/drawing/2014/chartex" xmlns:cx1="http://schemas.microsoft.com/office/drawing/2015/9/8/chartex" xmlns:cx2="http://schemas.microsoft.com/office/drawing/2015/10/21/chartex" xmlns:cx3="http://schemas.microsoft.com/office/drawing/2016/5/9/chartex" xmlns:cx4="http://schemas.microsoft.com/office/drawing/2016/5/10/chartex" xmlns:cx5="http://schemas.microsoft.com/office/drawing/2016/5/11/chartex" xmlns:cx6="http://schemas.microsoft.com/office/drawing/2016/5/12/chartex" xmlns:cx7="http://schemas.microsoft.com/office/drawing/2016/5/13/chartex" xmlns:cx8="http://schemas.microsoft.com/office/drawing/2016/5/14/chartex" xmlns:mc="http://schemas.openxmlformats.org/markup-compatibility/2006" xmlns:aink="http://schemas.microsoft.com/office/drawing/2016/ink" xmlns:am3d="http://schemas.microsoft.com/office/drawing/2017/model3d" xmlns:o="urn:schemas-microsoft-com:office:office" xmlns:r="http://schemas.openxmlformats.org/officeDocument/2006/relationships" xmlns:m="http://schemas.openxmlformats.org/officeDocument/2006/math" xmlns:v="urn:schemas-microsoft-com:vml" xmlns:wp14="http://schemas.microsoft.com/office/word/2010/wordprocessingDrawing" xmlns:wp="http://schemas.openxmlformats.org/drawingml/2006/wordprocessingDrawing" xmlns:w10="urn:schemas-microsoft-com:office:word" xmlns:w="http://schemas.openxmlformats.org/wordprocessingml/2006/main" xmlns:w14="http://schemas.microsoft.com/office/word/2010/wordml" xmlns:w15="http://schemas.microsoft.com/office/word/2012/wordml" xmlns:w16cex="http://schemas.microsoft.com/office/word/2018/wordml/cex" xmlns:w16cid="http://schemas.microsoft.com/office/word/2016/wordml/cid" xmlns:w16="http://schemas.microsoft.com/office/word/2018/wordml" xmlns:w16se="http://schemas.microsoft.com/office/word/2015/wordml/symex" xmlns:wpg="http://schemas.microsoft.com/office/word/2010/wordprocessingGroup" xmlns:wpi="http://schemas.microsoft.com/office/word/2010/wordprocessingInk" xmlns:wne="http://schemas.microsoft.com/office/word/2006/wordml" xmlns:wps="http://schemas.microsoft.com/office/word/2010/wordprocessingShape" mc:Ignorable="w14 w15 w16se w16cid w16 w16cex wp14">
+<w:document xmlns:wpc="http://schemas.microsoft.com/office/word/2010/wordprocessingCanvas" xmlns:cx="http://schemas.microsoft.com/office/drawing/2014/chartex" xmlns:cx1="http://schemas.microsoft.com/office/drawing/2015/9/8/chartex" xmlns:cx2="http://schemas.microsoft.com/office/drawing/2015/10/21/chartex" xmlns:cx3="http://schemas.microsoft.com/office/drawing/2016/5/9/chartex" xmlns:cx4="http://schemas.microsoft.com/office/drawing/2016/5/10/chartex" xmlns:cx5="http://schemas.microsoft.com/office/drawing/2016/5/11/chartex" xmlns:cx6="http://schemas.microsoft.com/office/drawing/2016/5/12/chartex" xmlns:cx7="http://schemas.microsoft.com/office/drawing/2016/5/13/chartex" xmlns:cx8="http://schemas.microsoft.com/office/drawing/2016/5/14/chartex" xmlns:mc="http://schemas.openxmlformats.org/markup-compatibility/2006" xmlns:aink="http://schemas.microsoft.com/office/drawing/2016/ink" xmlns:am3d="http://schemas.microsoft.com/office/drawing/2017/model3d" xmlns:o="urn:schemas-microsoft-com:office:office" xmlns:r="http://schemas.openxmlformats.org/officeDocument/2006/relationships" xmlns:m="http://schemas.openxmlformats.org/officeDocument/2006/math" xmlns:v="urn:schemas-microsoft-com:vml" xmlns:wp14="http://schemas.microsoft.com/office/word/2010/wordprocessingDrawing" xmlns:wp="http://schemas.openxmlformats.org/drawingml/2006/wordprocessingDrawing" xmlns:w10="urn:schemas-microsoft-com:office:word" xmlns:w="http://schemas.openxmlformats.org/wordprocessingml/2006/main" xmlns:w14="http://schemas.microsoft.com/office/word/2010/wordml" xmlns:w15="http://schemas.microsoft.com/office/word/2012/wordml" xmlns:w16cex="http://schemas.microsoft.com/office/word/2018/wordml/cex" xmlns:w16cid="http://schemas.microsoft.com/office/word/2016/wordml/cid" xmlns:w16="http://schemas.microsoft.com/office/word/2018/wordml" xmlns:w16sdtdh="http://schemas.microsoft.com/office/word/2020/wordml/sdtdatahash" xmlns:w16se="http://schemas.microsoft.com/office/word/2015/wordml/symex" xmlns:wpg="http://schemas.microsoft.com/office/word/2010/wordprocessingGroup" xmlns:wpi="http://schemas.microsoft.com/office/word/2010/wordprocessingInk" xmlns:wne="http://schemas.microsoft.com/office/word/2006/wordml" xmlns:wps="http://schemas.microsoft.com/office/word/2010/wordprocessingShape" mc:Ignorable="w14 w15 w16se w16cid w16 w16cex w16sdtdh wp14">
   <w:body>
     <w:p>
       <w:pPr>
@@ -2112,7 +2112,15 @@
         <w:t>. 999f</w:t>
       </w:r>
       <w:r>
-        <w:t>. Trabalho de Graduação - FATEC de São José dos Campos: Professor Jessen Vidal.</w:t>
+        <w:t xml:space="preserve">. Trabalho de Graduação - FATEC de São José dos Campos: Professor </w:t>
+      </w:r>
+      <w:proofErr w:type="spellStart"/>
+      <w:r>
+        <w:t>Jessen</w:t>
+      </w:r>
+      <w:proofErr w:type="spellEnd"/>
+      <w:r>
+        <w:t xml:space="preserve"> Vidal.</w:t>
       </w:r>
     </w:p>
     <w:p/>
@@ -2195,7 +2203,15 @@
         <w:spacing w:line="240" w:lineRule="auto"/>
       </w:pPr>
       <w:r>
-        <w:t>É concedida à FATEC de São José dos Campos: Professor Jessen Vidal permissão para reproduzir cópias deste Trabalho e para emprestar ou vender cópias somente para propósitos acadêmicos e científicos. O autor reserva outros direitos de publicação e nenhuma parte deste Trabalho pode ser reproduzida sem a autorização do autor.</w:t>
+        <w:t xml:space="preserve">É concedida à FATEC de São José dos Campos: Professor </w:t>
+      </w:r>
+      <w:proofErr w:type="spellStart"/>
+      <w:r>
+        <w:t>Jessen</w:t>
+      </w:r>
+      <w:proofErr w:type="spellEnd"/>
+      <w:r>
+        <w:t xml:space="preserve"> Vidal permissão para reproduzir cópias deste Trabalho e para emprestar ou vender cópias somente para propósitos acadêmicos e científicos. O autor reserva outros direitos de publicação e nenhuma parte deste Trabalho pode ser reproduzida sem a autorização do autor.</w:t>
       </w:r>
     </w:p>
     <w:p>
@@ -2265,7 +2281,21 @@
               <w:rPr>
                 <w:color w:val="00B050"/>
               </w:rPr>
-              <w:t>Avenida Pedro Friggi, 3100 – Bloco 12 Apto 34</w:t>
+              <w:t xml:space="preserve">Avenida Pedro </w:t>
+            </w:r>
+            <w:proofErr w:type="spellStart"/>
+            <w:r>
+              <w:rPr>
+                <w:color w:val="00B050"/>
+              </w:rPr>
+              <w:t>Friggi</w:t>
+            </w:r>
+            <w:proofErr w:type="spellEnd"/>
+            <w:r>
+              <w:rPr>
+                <w:color w:val="00B050"/>
+              </w:rPr>
+              <w:t>, 3100 – Bloco 12 Apto 34</w:t>
             </w:r>
           </w:p>
           <w:p>
@@ -4931,12 +4961,42 @@
         </w:rPr>
         <w:tab/>
       </w:r>
+      <w:proofErr w:type="spellStart"/>
       <w:r>
         <w:rPr>
           <w:lang w:val="en-US"/>
         </w:rPr>
-        <w:t>Árvore da Realidade Atual</w:t>
-      </w:r>
+        <w:t>Árvore</w:t>
+      </w:r>
+      <w:proofErr w:type="spellEnd"/>
+      <w:r>
+        <w:rPr>
+          <w:lang w:val="en-US"/>
+        </w:rPr>
+        <w:t xml:space="preserve"> da </w:t>
+      </w:r>
+      <w:proofErr w:type="spellStart"/>
+      <w:r>
+        <w:rPr>
+          <w:lang w:val="en-US"/>
+        </w:rPr>
+        <w:t>Realidade</w:t>
+      </w:r>
+      <w:proofErr w:type="spellEnd"/>
+      <w:r>
+        <w:rPr>
+          <w:lang w:val="en-US"/>
+        </w:rPr>
+        <w:t xml:space="preserve"> </w:t>
+      </w:r>
+      <w:proofErr w:type="spellStart"/>
+      <w:r>
+        <w:rPr>
+          <w:lang w:val="en-US"/>
+        </w:rPr>
+        <w:t>Atual</w:t>
+      </w:r>
+      <w:proofErr w:type="spellEnd"/>
     </w:p>
     <w:p>
       <w:pPr>
@@ -4990,8 +5050,16 @@
           <w:lang w:val="en-US"/>
         </w:rPr>
         <w:tab/>
-        <w:t>Centro de Distribuição</w:t>
-      </w:r>
+        <w:t xml:space="preserve">Centro de </w:t>
+      </w:r>
+      <w:proofErr w:type="spellStart"/>
+      <w:r>
+        <w:rPr>
+          <w:lang w:val="en-US"/>
+        </w:rPr>
+        <w:t>Distribuição</w:t>
+      </w:r>
+      <w:proofErr w:type="spellEnd"/>
     </w:p>
     <w:p>
       <w:pPr>
@@ -5405,6 +5473,7 @@
       <w:pPr>
         <w:spacing w:line="360" w:lineRule="auto"/>
       </w:pPr>
+      <w:proofErr w:type="spellStart"/>
       <w:r>
         <w:t>d</w:t>
       </w:r>
@@ -5414,6 +5483,7 @@
         </w:rPr>
         <w:t>ab</w:t>
       </w:r>
+      <w:proofErr w:type="spellEnd"/>
       <w:r>
         <w:tab/>
       </w:r>
@@ -7481,7 +7551,15 @@
         <w:t xml:space="preserve"> como identificação de pessoas em câmera de segurança</w:t>
       </w:r>
       <w:r>
-        <w:t xml:space="preserve"> e com base nisto foi definido um projeto para instalação das funções de identificação dentro de escolas publicas creches entre outros locais públicos.</w:t>
+        <w:t xml:space="preserve"> e com base nisto foi definido um projeto para instalação das funções de identificação dentro de escolas </w:t>
+      </w:r>
+      <w:proofErr w:type="spellStart"/>
+      <w:r>
+        <w:t>publicas</w:t>
+      </w:r>
+      <w:proofErr w:type="spellEnd"/>
+      <w:r>
+        <w:t xml:space="preserve"> creches entre outros locais públicos.</w:t>
       </w:r>
     </w:p>
     <w:p>
@@ -7889,17 +7967,32 @@
         <w:jc w:val="both"/>
       </w:pPr>
       <w:r>
-        <w:t>Seções posteriores mostram a vantagem e desvantagem da tecnologia</w:t>
-      </w:r>
-      <w:r>
-        <w:t xml:space="preserve"> de IA contendo</w:t>
-      </w:r>
-      <w:r>
-        <w:t xml:space="preserve"> também uma breve explicação sobre as tecnologias, Sistema de controle de versão de dados (Github), Linguagens de programação Typescript, Java e Python. Os frameworks e bibliotecas YOLO, Spring e Angular 2. Banco de dados utilizado</w:t>
-      </w:r>
-      <w:r>
-        <w:t xml:space="preserve"> Mysql</w:t>
-      </w:r>
+        <w:t>Seções posteriores mostram uma breve explicação sobre as tecnologias, Sistema de controle de versão de dados (</w:t>
+      </w:r>
+      <w:proofErr w:type="spellStart"/>
+      <w:r>
+        <w:t>Github</w:t>
+      </w:r>
+      <w:proofErr w:type="spellEnd"/>
+      <w:r>
+        <w:t xml:space="preserve">), Linguagens de programação </w:t>
+      </w:r>
+      <w:proofErr w:type="spellStart"/>
+      <w:r>
+        <w:t>Typescript</w:t>
+      </w:r>
+      <w:proofErr w:type="spellEnd"/>
+      <w:r>
+        <w:t>, Java e Python. Os frameworks e bibliotecas YOLO, Spring e Angular 2. Banco de dados utilizado</w:t>
+      </w:r>
+      <w:r>
+        <w:t xml:space="preserve"> </w:t>
+      </w:r>
+      <w:proofErr w:type="spellStart"/>
+      <w:r>
+        <w:t>Mysql</w:t>
+      </w:r>
+      <w:proofErr w:type="spellEnd"/>
       <w:r>
         <w:t>.</w:t>
       </w:r>
@@ -7980,7 +8073,39 @@
         <w:jc w:val="both"/>
       </w:pPr>
       <w:r>
-        <w:t>Redes neurais são processamentos que refletem o pensamento humano, permitindo que programas de computador reconheçam padrões e resolvam problemas comuns nos campos de IA (Inteligência Artificial), usando machine learning e deep learning.</w:t>
+        <w:t xml:space="preserve">Redes neurais são processamentos que refletem o pensamento humano, permitindo que programas de computador reconheçam padrões e resolvam problemas comuns nos campos de IA (Inteligência Artificial), usando </w:t>
+      </w:r>
+      <w:proofErr w:type="spellStart"/>
+      <w:r>
+        <w:t>machine</w:t>
+      </w:r>
+      <w:proofErr w:type="spellEnd"/>
+      <w:r>
+        <w:t xml:space="preserve"> </w:t>
+      </w:r>
+      <w:proofErr w:type="spellStart"/>
+      <w:r>
+        <w:t>learning</w:t>
+      </w:r>
+      <w:proofErr w:type="spellEnd"/>
+      <w:r>
+        <w:t xml:space="preserve"> e </w:t>
+      </w:r>
+      <w:proofErr w:type="spellStart"/>
+      <w:r>
+        <w:t>deep</w:t>
+      </w:r>
+      <w:proofErr w:type="spellEnd"/>
+      <w:r>
+        <w:t xml:space="preserve"> </w:t>
+      </w:r>
+      <w:proofErr w:type="spellStart"/>
+      <w:r>
+        <w:t>learning</w:t>
+      </w:r>
+      <w:proofErr w:type="spellEnd"/>
+      <w:r>
+        <w:t>.</w:t>
       </w:r>
     </w:p>
     <w:p>
@@ -8027,6 +8152,7 @@
         </w:rPr>
         <w:t xml:space="preserve">2.3 </w:t>
       </w:r>
+      <w:proofErr w:type="spellStart"/>
       <w:r>
         <w:rPr>
           <w:rFonts w:eastAsia="Arial Unicode MS"/>
@@ -8034,7 +8160,17 @@
           <w:bCs/>
           <w:color w:val="000000"/>
         </w:rPr>
-        <w:t>Machine Learning</w:t>
+        <w:t>Machine</w:t>
+      </w:r>
+      <w:proofErr w:type="spellEnd"/>
+      <w:r>
+        <w:rPr>
+          <w:rFonts w:eastAsia="Arial Unicode MS"/>
+          <w:b/>
+          <w:bCs/>
+          <w:color w:val="000000"/>
+        </w:rPr>
+        <w:t xml:space="preserve"> Learning</w:t>
       </w:r>
     </w:p>
     <w:p>
@@ -8069,7 +8205,15 @@
         <w:t xml:space="preserve"> </w:t>
       </w:r>
       <w:r>
-        <w:t>aprender de acordo com as respostas esperadas por meio associações de diferentes dados, os quais podem ser imagens, números e tudo que essa tecnologia possa identificar. Machine Learning é o termo em inglês para a tecnologia conhecida no Brasil como aprendizado de máquina.</w:t>
+        <w:t xml:space="preserve">aprender de acordo com as respostas esperadas por meio associações de diferentes dados, os quais podem ser imagens, números e tudo que essa tecnologia possa identificar. </w:t>
+      </w:r>
+      <w:proofErr w:type="spellStart"/>
+      <w:r>
+        <w:t>Machine</w:t>
+      </w:r>
+      <w:proofErr w:type="spellEnd"/>
+      <w:r>
+        <w:t xml:space="preserve"> Learning é o termo em inglês para a tecnologia conhecida no Brasil como aprendizado de máquina.</w:t>
       </w:r>
     </w:p>
     <w:p>
@@ -8186,7 +8330,23 @@
           <w:bCs/>
         </w:rPr>
         <w:lastRenderedPageBreak/>
-        <w:t>2.4 Deep Learning</w:t>
+        <w:t xml:space="preserve">2.4 </w:t>
+      </w:r>
+      <w:proofErr w:type="spellStart"/>
+      <w:r>
+        <w:rPr>
+          <w:b/>
+          <w:bCs/>
+        </w:rPr>
+        <w:t>Deep</w:t>
+      </w:r>
+      <w:proofErr w:type="spellEnd"/>
+      <w:r>
+        <w:rPr>
+          <w:b/>
+          <w:bCs/>
+        </w:rPr>
+        <w:t xml:space="preserve"> Learning</w:t>
       </w:r>
     </w:p>
     <w:p>
@@ -8211,7 +8371,39 @@
         <w:tab/>
       </w:r>
       <w:r>
-        <w:t>É um tipo de machine learning que treina computadores para realizar tarefas como seres humanos, o que inclui reconhecimento de fala, identificação de imagem e previsões. Em vez de organizar os dados para serem executados através de equações predefinidas, o deep learning configura parâmetros básicos sobre os dados e treina o computador para aprender sozinho através do reconhecimento padrões em várias camadas de processamento.</w:t>
+        <w:t xml:space="preserve">É um tipo de </w:t>
+      </w:r>
+      <w:proofErr w:type="spellStart"/>
+      <w:r>
+        <w:t>machine</w:t>
+      </w:r>
+      <w:proofErr w:type="spellEnd"/>
+      <w:r>
+        <w:t xml:space="preserve"> </w:t>
+      </w:r>
+      <w:proofErr w:type="spellStart"/>
+      <w:r>
+        <w:t>learning</w:t>
+      </w:r>
+      <w:proofErr w:type="spellEnd"/>
+      <w:r>
+        <w:t xml:space="preserve"> que treina computadores para realizar tarefas como seres humanos, o que inclui reconhecimento de fala, identificação de imagem e previsões. Em vez de organizar os dados para serem executados através de equações predefinidas, o </w:t>
+      </w:r>
+      <w:proofErr w:type="spellStart"/>
+      <w:r>
+        <w:t>deep</w:t>
+      </w:r>
+      <w:proofErr w:type="spellEnd"/>
+      <w:r>
+        <w:t xml:space="preserve"> </w:t>
+      </w:r>
+      <w:proofErr w:type="spellStart"/>
+      <w:r>
+        <w:t>learning</w:t>
+      </w:r>
+      <w:proofErr w:type="spellEnd"/>
+      <w:r>
+        <w:t xml:space="preserve"> configura parâmetros básicos sobre os dados e treina o computador para aprender sozinho através do reconhecimento padrões em várias camadas de processamento.</w:t>
       </w:r>
     </w:p>
     <w:p>
@@ -8237,8 +8429,17 @@
           <w:b/>
           <w:bCs/>
         </w:rPr>
-        <w:t>2.5 Git</w:t>
-      </w:r>
+        <w:t xml:space="preserve">2.5 </w:t>
+      </w:r>
+      <w:proofErr w:type="spellStart"/>
+      <w:r>
+        <w:rPr>
+          <w:b/>
+          <w:bCs/>
+        </w:rPr>
+        <w:t>Git</w:t>
+      </w:r>
+      <w:proofErr w:type="spellEnd"/>
     </w:p>
     <w:p>
       <w:pPr>
@@ -8251,15 +8452,13 @@
     <w:p>
       <w:pPr>
         <w:spacing w:line="360" w:lineRule="auto"/>
+        <w:jc w:val="both"/>
       </w:pPr>
       <w:r>
         <w:tab/>
       </w:r>
       <w:r>
-        <w:t>É</w:t>
-      </w:r>
-      <w:r>
-        <w:t xml:space="preserve"> um sistema de controle de versões distribuído, usado principalmente no desenvolvimento de software, mas pode ser usado para registrar o histórico de edições de qualquer tipo de arquivo</w:t>
+        <w:t>É um sistema de controle de versões distribuído, usado principalmente no desenvolvimento de software, mas pode ser usado para registrar o histórico de edições de qualquer tipo de arquivo</w:t>
       </w:r>
     </w:p>
     <w:p>
@@ -8283,11 +8482,16 @@
       </w:r>
       <w:r>
         <w:tab/>
-        <w:t>(A</w:t>
+        <w:t>(</w:t>
+      </w:r>
+      <w:proofErr w:type="spellStart"/>
+      <w:r>
+        <w:t>A</w:t>
       </w:r>
       <w:r>
         <w:t>tlassian</w:t>
       </w:r>
+      <w:proofErr w:type="spellEnd"/>
       <w:r>
         <w:t>, 2022)</w:t>
       </w:r>
@@ -8313,22 +8517,34 @@
           <w:bCs/>
           <w:color w:val="000000"/>
         </w:rPr>
-        <w:t>2.6 Typescript</w:t>
-      </w:r>
-    </w:p>
-    <w:p>
-      <w:pPr>
+        <w:t xml:space="preserve">2.6 </w:t>
+      </w:r>
+      <w:proofErr w:type="spellStart"/>
+      <w:r>
         <w:rPr>
           <w:rFonts w:eastAsia="Arial Unicode MS"/>
           <w:b/>
           <w:bCs/>
           <w:color w:val="000000"/>
         </w:rPr>
+        <w:t>Typescript</w:t>
+      </w:r>
+      <w:proofErr w:type="spellEnd"/>
+    </w:p>
+    <w:p>
+      <w:pPr>
+        <w:rPr>
+          <w:rFonts w:eastAsia="Arial Unicode MS"/>
+          <w:b/>
+          <w:bCs/>
+          <w:color w:val="000000"/>
+        </w:rPr>
       </w:pPr>
     </w:p>
     <w:p>
       <w:pPr>
         <w:spacing w:line="360" w:lineRule="auto"/>
+        <w:jc w:val="both"/>
       </w:pPr>
       <w:r>
         <w:rPr>
@@ -8350,17 +8566,26 @@
         <w:t> </w:t>
       </w:r>
       <w:r>
-        <w:rPr>
-          <w:rFonts w:ascii="Arial" w:hAnsi="Arial" w:cs="Arial"/>
-          <w:color w:val="4D5156"/>
-          <w:sz w:val="21"/>
-          <w:szCs w:val="21"/>
-          <w:shd w:val="clear" w:color="auto" w:fill="FFFFFF"/>
-        </w:rPr>
         <w:t>É</w:t>
       </w:r>
       <w:r>
-        <w:t xml:space="preserve"> uma linguagem de programação de código aberto desenvolvida pela Microsoft. É um superconjunto sintático estrito de JavaScript e adiciona tipagem estática opcional à linguagem.</w:t>
+        <w:t xml:space="preserve"> uma linguagem de programação de código aberto desenvolvida pela Microsoft. É um </w:t>
+      </w:r>
+      <w:proofErr w:type="spellStart"/>
+      <w:r>
+        <w:t>superconjunto</w:t>
+      </w:r>
+      <w:proofErr w:type="spellEnd"/>
+      <w:r>
+        <w:t xml:space="preserve"> sintático estrito de </w:t>
+      </w:r>
+      <w:proofErr w:type="spellStart"/>
+      <w:r>
+        <w:t>JavaScript</w:t>
+      </w:r>
+      <w:proofErr w:type="spellEnd"/>
+      <w:r>
+        <w:t xml:space="preserve"> e adiciona tipagem estática opcional à linguagem.</w:t>
       </w:r>
     </w:p>
     <w:p>
@@ -8422,6 +8647,7 @@
       <w:pPr>
         <w:spacing w:line="360" w:lineRule="auto"/>
         <w:ind w:firstLine="421"/>
+        <w:jc w:val="both"/>
       </w:pPr>
       <w:r>
         <w:t>É</w:t>
@@ -8496,6 +8722,7 @@
       <w:pPr>
         <w:spacing w:line="360" w:lineRule="auto"/>
         <w:ind w:firstLine="421"/>
+        <w:jc w:val="both"/>
       </w:pPr>
       <w:r>
         <w:rPr>
@@ -8505,10 +8732,7 @@
         <w:tab/>
       </w:r>
       <w:r>
-        <w:t>Java é uma linguagem de programação orientada a objetos desenvolvida na década de 90 por uma equipe de programadores chefiada por James Gosling, na empresa Sun Microsystems</w:t>
-      </w:r>
-      <w:r>
-        <w:t>.</w:t>
+        <w:t>Java é uma linguagem de programação orientada a objetos desenvolvida na década de 90 por uma equipe de programadores chefiada por James Gosling, na empresa Sun Microsystems.</w:t>
       </w:r>
     </w:p>
     <w:p>
@@ -8577,6 +8801,7 @@
       <w:pPr>
         <w:spacing w:line="360" w:lineRule="auto"/>
         <w:ind w:firstLine="421"/>
+        <w:jc w:val="both"/>
       </w:pPr>
       <w:r>
         <w:tab/>
@@ -8585,10 +8810,34 @@
         <w:t xml:space="preserve">YOLO </w:t>
       </w:r>
       <w:r>
-        <w:t xml:space="preserve">(You Only Look Once) </w:t>
-      </w:r>
-      <w:r>
-        <w:t>é um método de detecção de objetos de passada única que utiliza uma rede neural convolucional como extrator de características.</w:t>
+        <w:t>(</w:t>
+      </w:r>
+      <w:proofErr w:type="spellStart"/>
+      <w:r>
+        <w:t>You</w:t>
+      </w:r>
+      <w:proofErr w:type="spellEnd"/>
+      <w:r>
+        <w:t xml:space="preserve"> Only Look </w:t>
+      </w:r>
+      <w:proofErr w:type="spellStart"/>
+      <w:r>
+        <w:t>Once</w:t>
+      </w:r>
+      <w:proofErr w:type="spellEnd"/>
+      <w:r>
+        <w:t xml:space="preserve">) </w:t>
+      </w:r>
+      <w:r>
+        <w:t xml:space="preserve">é um método de detecção de objetos de passada única que utiliza uma rede neural </w:t>
+      </w:r>
+      <w:proofErr w:type="spellStart"/>
+      <w:r>
+        <w:t>convolucional</w:t>
+      </w:r>
+      <w:proofErr w:type="spellEnd"/>
+      <w:r>
+        <w:t xml:space="preserve"> como extrator de características.</w:t>
       </w:r>
     </w:p>
     <w:p>
@@ -8642,16 +8891,18 @@
           <w:color w:val="auto"/>
         </w:rPr>
         <w:tab/>
-        <w:t>(</w:t>
-      </w:r>
+        <w:t xml:space="preserve">(Joseph </w:t>
+      </w:r>
+      <w:proofErr w:type="spellStart"/>
       <w:r>
         <w:rPr>
           <w:rFonts w:ascii="Times New Roman" w:eastAsia="Times New Roman" w:cs="Times New Roman"/>
           <w:noProof w:val="0"/>
           <w:color w:val="auto"/>
         </w:rPr>
-        <w:t>Joseph Redmon</w:t>
-      </w:r>
+        <w:t>Redmon</w:t>
+      </w:r>
+      <w:proofErr w:type="spellEnd"/>
       <w:r>
         <w:rPr>
           <w:rFonts w:ascii="Times New Roman" w:eastAsia="Times New Roman" w:cs="Times New Roman"/>
@@ -8719,6 +8970,7 @@
         <w:shd w:val="clear" w:color="auto" w:fill="FFFFFF"/>
         <w:spacing w:before="0" w:after="384" w:line="360" w:lineRule="atLeast"/>
         <w:ind w:firstLine="421"/>
+        <w:jc w:val="both"/>
         <w:textAlignment w:val="baseline"/>
         <w:rPr>
           <w:rFonts w:ascii="Times New Roman" w:eastAsia="Times New Roman" w:cs="Times New Roman"/>
@@ -8797,7 +9049,25 @@
           <w:color w:val="auto"/>
         </w:rPr>
         <w:tab/>
-        <w:t>(DevMedia, 2022)</w:t>
+        <w:t>(</w:t>
+      </w:r>
+      <w:proofErr w:type="spellStart"/>
+      <w:r>
+        <w:rPr>
+          <w:rFonts w:ascii="Times New Roman" w:eastAsia="Times New Roman" w:cs="Times New Roman"/>
+          <w:noProof w:val="0"/>
+          <w:color w:val="auto"/>
+        </w:rPr>
+        <w:t>DevMedia</w:t>
+      </w:r>
+      <w:proofErr w:type="spellEnd"/>
+      <w:r>
+        <w:rPr>
+          <w:rFonts w:ascii="Times New Roman" w:eastAsia="Times New Roman" w:cs="Times New Roman"/>
+          <w:noProof w:val="0"/>
+          <w:color w:val="auto"/>
+        </w:rPr>
+        <w:t>, 2022)</w:t>
       </w:r>
     </w:p>
     <w:p>
@@ -8842,6 +9112,7 @@
         <w:shd w:val="clear" w:color="auto" w:fill="FFFFFF"/>
         <w:spacing w:before="0" w:after="384" w:line="360" w:lineRule="atLeast"/>
         <w:ind w:firstLine="421"/>
+        <w:jc w:val="both"/>
         <w:textAlignment w:val="baseline"/>
         <w:rPr>
           <w:rFonts w:ascii="Times New Roman" w:eastAsia="Times New Roman" w:cs="Times New Roman"/>
@@ -8873,7 +9144,25 @@
           <w:noProof w:val="0"/>
           <w:color w:val="auto"/>
         </w:rPr>
-        <w:t>baseada em TypeScript.</w:t>
+        <w:t xml:space="preserve">baseada em </w:t>
+      </w:r>
+      <w:proofErr w:type="spellStart"/>
+      <w:r>
+        <w:rPr>
+          <w:rFonts w:ascii="Times New Roman" w:eastAsia="Times New Roman" w:cs="Times New Roman"/>
+          <w:noProof w:val="0"/>
+          <w:color w:val="auto"/>
+        </w:rPr>
+        <w:t>TypeScript</w:t>
+      </w:r>
+      <w:proofErr w:type="spellEnd"/>
+      <w:r>
+        <w:rPr>
+          <w:rFonts w:ascii="Times New Roman" w:eastAsia="Times New Roman" w:cs="Times New Roman"/>
+          <w:noProof w:val="0"/>
+          <w:color w:val="auto"/>
+        </w:rPr>
+        <w:t>.</w:t>
       </w:r>
     </w:p>
     <w:p>
@@ -8939,8 +9228,17 @@
           <w:b/>
           <w:bCs/>
         </w:rPr>
-        <w:t>2.12 MySql</w:t>
-      </w:r>
+        <w:t xml:space="preserve">2.12 </w:t>
+      </w:r>
+      <w:proofErr w:type="spellStart"/>
+      <w:r>
+        <w:rPr>
+          <w:b/>
+          <w:bCs/>
+        </w:rPr>
+        <w:t>MySql</w:t>
+      </w:r>
+      <w:proofErr w:type="spellEnd"/>
     </w:p>
     <w:p>
       <w:pPr>
@@ -8963,6 +9261,7 @@
       <w:pPr>
         <w:spacing w:line="360" w:lineRule="auto"/>
         <w:ind w:firstLine="421"/>
+        <w:jc w:val="both"/>
       </w:pPr>
       <w:r>
         <w:rPr>
@@ -8982,10 +9281,6 @@
       <w:pPr>
         <w:spacing w:line="360" w:lineRule="auto"/>
         <w:ind w:firstLine="421"/>
-        <w:rPr>
-          <w:b/>
-          <w:bCs/>
-        </w:rPr>
       </w:pPr>
       <w:r>
         <w:tab/>
@@ -8999,6 +9294,86 @@
       <w:r>
         <w:tab/>
         <w:t>(Oracle, 1995)</w:t>
+      </w:r>
+    </w:p>
+    <w:p>
+      <w:pPr>
+        <w:spacing w:line="360" w:lineRule="auto"/>
+        <w:ind w:firstLine="421"/>
+      </w:pPr>
+    </w:p>
+    <w:p>
+      <w:pPr>
+        <w:spacing w:line="360" w:lineRule="auto"/>
+        <w:ind w:firstLine="421"/>
+        <w:rPr>
+          <w:b/>
+          <w:bCs/>
+        </w:rPr>
+      </w:pPr>
+      <w:r>
+        <w:rPr>
+          <w:b/>
+          <w:bCs/>
+        </w:rPr>
+        <w:t xml:space="preserve">2.13 </w:t>
+      </w:r>
+      <w:proofErr w:type="spellStart"/>
+      <w:r>
+        <w:rPr>
+          <w:b/>
+          <w:bCs/>
+        </w:rPr>
+        <w:t>OpenCV</w:t>
+      </w:r>
+      <w:proofErr w:type="spellEnd"/>
+    </w:p>
+    <w:p>
+      <w:pPr>
+        <w:spacing w:line="360" w:lineRule="auto"/>
+        <w:ind w:firstLine="421"/>
+        <w:rPr>
+          <w:b/>
+          <w:bCs/>
+        </w:rPr>
+      </w:pPr>
+    </w:p>
+    <w:p>
+      <w:pPr>
+        <w:spacing w:line="360" w:lineRule="auto"/>
+        <w:ind w:left="709" w:firstLine="421"/>
+      </w:pPr>
+      <w:r>
+        <w:t xml:space="preserve">É </w:t>
+      </w:r>
+      <w:r>
+        <w:t>uma biblioteca multiplataforma, totalmente livre ao uso acadêmico e comercial, para o desenvolvimento de aplicativos na área de Visão computacional, bastando seguir o modelo de licença BSD Intel</w:t>
+      </w:r>
+      <w:r>
+        <w:t>.</w:t>
+      </w:r>
+    </w:p>
+    <w:p>
+      <w:pPr>
+        <w:spacing w:line="360" w:lineRule="auto"/>
+        <w:ind w:left="709" w:firstLine="421"/>
+        <w:rPr>
+          <w:b/>
+          <w:bCs/>
+        </w:rPr>
+      </w:pPr>
+      <w:r>
+        <w:tab/>
+      </w:r>
+      <w:r>
+        <w:tab/>
+      </w:r>
+      <w:r>
+        <w:tab/>
+      </w:r>
+      <w:r>
+        <w:tab/>
+        <w:t>(Intel, 2000)</w:t>
       </w:r>
     </w:p>
     <w:p>
@@ -9029,6 +9404,221 @@
       <w:bookmarkEnd w:id="23"/>
       <w:bookmarkEnd w:id="24"/>
       <w:bookmarkEnd w:id="25"/>
+    </w:p>
+    <w:p>
+      <w:pPr>
+        <w:pStyle w:val="Ttulo2"/>
+        <w:spacing w:line="360" w:lineRule="auto"/>
+        <w:ind w:firstLine="421"/>
+        <w:jc w:val="both"/>
+        <w:rPr>
+          <w:rFonts w:eastAsia="Times New Roman"/>
+          <w:b w:val="0"/>
+          <w:bCs w:val="0"/>
+          <w:color w:val="auto"/>
+        </w:rPr>
+      </w:pPr>
+      <w:bookmarkStart w:id="27" w:name="_Toc26991663"/>
+      <w:r>
+        <w:rPr>
+          <w:rFonts w:eastAsia="Times New Roman"/>
+          <w:b w:val="0"/>
+          <w:bCs w:val="0"/>
+          <w:color w:val="auto"/>
+        </w:rPr>
+        <w:t>Neste capítulo será abordado o desenvolvimento do projeto. A primeira seção</w:t>
+      </w:r>
+      <w:r>
+        <w:rPr>
+          <w:rFonts w:eastAsia="Times New Roman"/>
+          <w:b w:val="0"/>
+          <w:bCs w:val="0"/>
+          <w:color w:val="auto"/>
+        </w:rPr>
+        <w:t xml:space="preserve"> </w:t>
+      </w:r>
+      <w:r>
+        <w:rPr>
+          <w:rFonts w:eastAsia="Times New Roman"/>
+          <w:b w:val="0"/>
+          <w:bCs w:val="0"/>
+          <w:color w:val="auto"/>
+        </w:rPr>
+        <w:t>abordará a arquitetura, assim como os requisitos do projeto. A segunda seção será voltada às</w:t>
+      </w:r>
+      <w:r>
+        <w:rPr>
+          <w:rFonts w:eastAsia="Times New Roman"/>
+          <w:b w:val="0"/>
+          <w:bCs w:val="0"/>
+          <w:color w:val="auto"/>
+        </w:rPr>
+        <w:t xml:space="preserve"> </w:t>
+      </w:r>
+      <w:r>
+        <w:rPr>
+          <w:rFonts w:eastAsia="Times New Roman"/>
+          <w:b w:val="0"/>
+          <w:bCs w:val="0"/>
+          <w:color w:val="auto"/>
+        </w:rPr>
+        <w:t>tecnologias e ferramentas utilizadas para tornar o projeto possível.</w:t>
+      </w:r>
+    </w:p>
+    <w:p>
+      <w:pPr>
+        <w:pStyle w:val="Ttulo2"/>
+        <w:spacing w:line="360" w:lineRule="auto"/>
+      </w:pPr>
+      <w:r>
+        <w:t xml:space="preserve">3.1. </w:t>
+      </w:r>
+      <w:bookmarkEnd w:id="27"/>
+      <w:r>
+        <w:t>Requisitos</w:t>
+      </w:r>
+    </w:p>
+    <w:p>
+      <w:r>
+        <w:tab/>
+        <w:t>Para que o sistema seja considerado pronto, é necessário atingir alguns requisitos.</w:t>
+      </w:r>
+    </w:p>
+    <w:p>
+      <w:pPr>
+        <w:pStyle w:val="Ttulo2"/>
+        <w:spacing w:line="360" w:lineRule="auto"/>
+      </w:pPr>
+      <w:bookmarkStart w:id="28" w:name="_Toc26991664"/>
+      <w:r>
+        <w:t xml:space="preserve">3.2. </w:t>
+      </w:r>
+      <w:bookmarkEnd w:id="28"/>
+      <w:r>
+        <w:t>Requisitos Funcionais</w:t>
+      </w:r>
+    </w:p>
+    <w:p>
+      <w:r>
+        <w:tab/>
+        <w:t>1 – O sistema deve ser capaz de detectar um corpo humano através de uma leitura de imagem em diretório dinâmico.</w:t>
+      </w:r>
+    </w:p>
+    <w:p>
+      <w:pPr>
+        <w:ind w:firstLine="421"/>
+      </w:pPr>
+      <w:r>
+        <w:t xml:space="preserve">2 – O sistema deve enviar informações ao aplicativo de conversas </w:t>
+      </w:r>
+      <w:proofErr w:type="spellStart"/>
+      <w:r>
+        <w:t>telegram</w:t>
+      </w:r>
+      <w:proofErr w:type="spellEnd"/>
+      <w:r>
+        <w:t>, a porcentagem de precisão detectada e as pessoas detectadas marcadas com um retângulo azul.</w:t>
+      </w:r>
+    </w:p>
+    <w:p>
+      <w:pPr>
+        <w:ind w:firstLine="421"/>
+      </w:pPr>
+      <w:r>
+        <w:t xml:space="preserve">3 </w:t>
+      </w:r>
+      <w:r>
+        <w:t>–</w:t>
+      </w:r>
+      <w:r>
+        <w:t xml:space="preserve"> </w:t>
+      </w:r>
+      <w:r>
+        <w:t>O sistema deve ser capaz de gerenciar as pastas onde será armazenado as imagens recebidas.</w:t>
+      </w:r>
+    </w:p>
+    <w:p>
+      <w:pPr>
+        <w:ind w:firstLine="421"/>
+      </w:pPr>
+      <w:r>
+        <w:t>4 – O sistema deverá autenticar um usuário para gerenciamento de módulos e permissões internas.</w:t>
+      </w:r>
+    </w:p>
+    <w:p>
+      <w:pPr>
+        <w:ind w:firstLine="421"/>
+      </w:pPr>
+      <w:r>
+        <w:t>5 – O sistema deverá ser capaz de criar usuários a partir de um usuário administrador geral.</w:t>
+      </w:r>
+    </w:p>
+    <w:p>
+      <w:pPr>
+        <w:ind w:firstLine="421"/>
+      </w:pPr>
+      <w:r>
+        <w:t>6 – O sistema deverá excluir as imagens que não detectar nenhum corpo humano.</w:t>
+      </w:r>
+    </w:p>
+    <w:p>
+      <w:pPr>
+        <w:ind w:firstLine="421"/>
+      </w:pPr>
+      <w:r>
+        <w:t>7 – O sistema deverá manter em uma pasta configurada as imagens processadas e depois do envio apagá-las.</w:t>
+      </w:r>
+    </w:p>
+    <w:p>
+      <w:pPr>
+        <w:ind w:firstLine="421"/>
+      </w:pPr>
+    </w:p>
+    <w:p>
+      <w:pPr>
+        <w:pStyle w:val="Ttulo1"/>
+        <w:keepNext w:val="0"/>
+        <w:pageBreakBefore/>
+        <w:spacing w:line="360" w:lineRule="auto"/>
+        <w:rPr>
+          <w:sz w:val="28"/>
+          <w:szCs w:val="28"/>
+        </w:rPr>
+      </w:pPr>
+      <w:bookmarkStart w:id="29" w:name="_Toc483916793"/>
+      <w:bookmarkStart w:id="30" w:name="_Toc483916838"/>
+      <w:bookmarkStart w:id="31" w:name="_Toc26991665"/>
+      <w:r>
+        <w:rPr>
+          <w:caps w:val="0"/>
+          <w:sz w:val="28"/>
+          <w:szCs w:val="28"/>
+        </w:rPr>
+        <w:lastRenderedPageBreak/>
+        <w:t>4. RESULTADOS</w:t>
+      </w:r>
+      <w:bookmarkEnd w:id="29"/>
+      <w:bookmarkEnd w:id="30"/>
+      <w:bookmarkEnd w:id="31"/>
+    </w:p>
+    <w:p>
+      <w:pPr>
+        <w:spacing w:line="360" w:lineRule="auto"/>
+        <w:ind w:firstLine="709"/>
+        <w:jc w:val="both"/>
+      </w:pPr>
+      <w:r>
+        <w:t xml:space="preserve">Nesta fase será realizada uma análise crítica dos resultados obtidos, comparando com os esperados e os visualizados na </w:t>
+      </w:r>
+      <w:r>
+        <w:t>Fundamentação Técnica</w:t>
+      </w:r>
+      <w:r>
+        <w:t>.</w:t>
+      </w:r>
+      <w:r>
+        <w:t xml:space="preserve"> Considerando o trabalho tecnológico nesse capítulo a demonstração da realização dos testes com o cliente são obrigatórios.</w:t>
+      </w:r>
     </w:p>
     <w:p>
       <w:pPr>
@@ -9040,31 +9630,131 @@
         <w:jc w:val="both"/>
       </w:pPr>
       <w:r>
-        <w:t>Neste capítulo deve ser abordado a metodologia e o enfoque experimental utilizados no trabalho. O título DESENV</w:t>
-      </w:r>
-      <w:r>
-        <w:t>OLVIMENTO é  OBRIGATÓRIO</w:t>
-      </w:r>
-      <w:r>
-        <w:t>, podendo</w:t>
-      </w:r>
-      <w:r>
-        <w:t xml:space="preserve"> os subtítulos </w:t>
-      </w:r>
-      <w:r>
-        <w:t xml:space="preserve"> ser</w:t>
-      </w:r>
-      <w:r>
-        <w:t>em</w:t>
-      </w:r>
-      <w:r>
-        <w:t xml:space="preserve"> modificado</w:t>
-      </w:r>
-      <w:r>
-        <w:t>s</w:t>
-      </w:r>
-      <w:r>
-        <w:t xml:space="preserve"> pelo(s) autor(es) de acordo com o trabalho que está sendo desenvolvido, com uma abordagem tecnológica ou científica. </w:t>
+        <w:t>Em relação a</w:t>
+      </w:r>
+      <w:r>
+        <w:t xml:space="preserve"> formatação, deve seguir o </w:t>
+      </w:r>
+      <w:r>
+        <w:t xml:space="preserve">padrão </w:t>
+      </w:r>
+      <w:r>
+        <w:t>das instruções apresentadas ao final deste documento.</w:t>
+      </w:r>
+    </w:p>
+    <w:p>
+      <w:pPr>
+        <w:pStyle w:val="Ttulo2"/>
+        <w:spacing w:line="360" w:lineRule="auto"/>
+      </w:pPr>
+      <w:bookmarkStart w:id="32" w:name="_Toc26991666"/>
+      <w:r>
+        <w:t>4.1. Título 4.1</w:t>
+      </w:r>
+      <w:bookmarkEnd w:id="32"/>
+    </w:p>
+    <w:p>
+      <w:pPr>
+        <w:pStyle w:val="Corpodetexto"/>
+        <w:spacing w:line="360" w:lineRule="auto"/>
+        <w:ind w:firstLine="709"/>
+      </w:pPr>
+      <w:r>
+        <w:t>Texto</w:t>
+      </w:r>
+      <w:proofErr w:type="gramStart"/>
+      <w:r>
+        <w:t>.....</w:t>
+      </w:r>
+      <w:proofErr w:type="gramEnd"/>
+    </w:p>
+    <w:p>
+      <w:pPr>
+        <w:pStyle w:val="Ttulo2"/>
+        <w:spacing w:line="360" w:lineRule="auto"/>
+      </w:pPr>
+      <w:bookmarkStart w:id="33" w:name="_Toc26991667"/>
+      <w:r>
+        <w:t>4.2. Título 4.2</w:t>
+      </w:r>
+      <w:bookmarkEnd w:id="33"/>
+    </w:p>
+    <w:p>
+      <w:pPr>
+        <w:pStyle w:val="Corpodetexto"/>
+        <w:spacing w:line="360" w:lineRule="auto"/>
+        <w:ind w:firstLine="709"/>
+      </w:pPr>
+      <w:r>
+        <w:t>Texto</w:t>
+      </w:r>
+      <w:proofErr w:type="gramStart"/>
+      <w:r>
+        <w:t>.....</w:t>
+      </w:r>
+      <w:proofErr w:type="gramEnd"/>
+    </w:p>
+    <w:p/>
+    <w:p>
+      <w:pPr>
+        <w:pStyle w:val="Ttulo1"/>
+        <w:keepNext w:val="0"/>
+        <w:pageBreakBefore/>
+        <w:spacing w:after="120" w:line="360" w:lineRule="auto"/>
+        <w:rPr>
+          <w:sz w:val="28"/>
+          <w:szCs w:val="28"/>
+        </w:rPr>
+      </w:pPr>
+      <w:bookmarkStart w:id="34" w:name="_Toc483916794"/>
+      <w:bookmarkStart w:id="35" w:name="_Toc483916839"/>
+      <w:bookmarkStart w:id="36" w:name="_Toc26991668"/>
+      <w:bookmarkStart w:id="37" w:name="_Toc118654510"/>
+      <w:r>
+        <w:rPr>
+          <w:caps w:val="0"/>
+          <w:sz w:val="28"/>
+          <w:szCs w:val="28"/>
+        </w:rPr>
+        <w:lastRenderedPageBreak/>
+        <w:t>5. C</w:t>
+      </w:r>
+      <w:bookmarkEnd w:id="34"/>
+      <w:bookmarkEnd w:id="35"/>
+      <w:r>
+        <w:rPr>
+          <w:caps w:val="0"/>
+          <w:sz w:val="28"/>
+          <w:szCs w:val="28"/>
+        </w:rPr>
+        <w:t>ONSIDERAÇ</w:t>
+      </w:r>
+      <w:r>
+        <w:rPr>
+          <w:caps w:val="0"/>
+          <w:sz w:val="28"/>
+          <w:szCs w:val="28"/>
+        </w:rPr>
+        <w:t>ÕES FINAI</w:t>
+      </w:r>
+      <w:r>
+        <w:rPr>
+          <w:caps w:val="0"/>
+          <w:sz w:val="28"/>
+          <w:szCs w:val="28"/>
+        </w:rPr>
+        <w:t>S</w:t>
+      </w:r>
+      <w:bookmarkEnd w:id="36"/>
+    </w:p>
+    <w:p>
+      <w:pPr>
+        <w:spacing w:line="360" w:lineRule="auto"/>
+        <w:ind w:firstLine="709"/>
+        <w:jc w:val="both"/>
+      </w:pPr>
+      <w:r>
+        <w:t xml:space="preserve">Esta é a parte final do trabalho, referindo-se às hipóteses discutidas anteriormente. A conclusão é uma resposta para a problemática do tema proposto na introdução, com base nos resultados que o(s) autor(es) avaliou e interpretou. </w:t>
       </w:r>
     </w:p>
     <w:p>
@@ -9077,10 +9767,10 @@
         <w:jc w:val="both"/>
       </w:pPr>
       <w:r>
-        <w:t xml:space="preserve">Em relação a formatação, deve seguir o </w:t>
-      </w:r>
-      <w:r>
-        <w:t>padrão das instruções apresentadas ao final deste documento.</w:t>
+        <w:t xml:space="preserve">Em relação a formatação, deve seguir o mesmo </w:t>
+      </w:r>
+      <w:r>
+        <w:t>das instruções apresentadas ao final deste documento.</w:t>
       </w:r>
     </w:p>
     <w:p>
@@ -9088,244 +9778,6 @@
         <w:pStyle w:val="Ttulo2"/>
         <w:spacing w:line="360" w:lineRule="auto"/>
       </w:pPr>
-      <w:bookmarkStart w:id="27" w:name="_Toc26991663"/>
-      <w:r>
-        <w:t xml:space="preserve">3.1. </w:t>
-      </w:r>
-      <w:r>
-        <w:t>Arquitetura do Sistema</w:t>
-      </w:r>
-      <w:bookmarkEnd w:id="27"/>
-    </w:p>
-    <w:p>
-      <w:pPr>
-        <w:pStyle w:val="Corpodetexto"/>
-        <w:spacing w:line="360" w:lineRule="auto"/>
-        <w:ind w:firstLine="709"/>
-      </w:pPr>
-      <w:r>
-        <w:t>Esse subtítulo e conteúdo  é obrigatório</w:t>
-      </w:r>
-      <w:r>
-        <w:t>.....</w:t>
-      </w:r>
-    </w:p>
-    <w:p>
-      <w:pPr>
-        <w:pStyle w:val="Ttulo2"/>
-        <w:spacing w:line="360" w:lineRule="auto"/>
-      </w:pPr>
-      <w:bookmarkStart w:id="28" w:name="_Toc26991664"/>
-      <w:r>
-        <w:t>3.2. Título 3.2</w:t>
-      </w:r>
-      <w:bookmarkEnd w:id="28"/>
-    </w:p>
-    <w:p>
-      <w:pPr>
-        <w:pStyle w:val="Corpodetexto"/>
-        <w:spacing w:line="360" w:lineRule="auto"/>
-        <w:ind w:firstLine="709"/>
-      </w:pPr>
-      <w:r>
-        <w:t>Texto.....</w:t>
-      </w:r>
-    </w:p>
-    <w:p/>
-    <w:p>
-      <w:pPr>
-        <w:pStyle w:val="Ttulo1"/>
-        <w:keepNext w:val="0"/>
-        <w:pageBreakBefore/>
-        <w:spacing w:line="360" w:lineRule="auto"/>
-        <w:rPr>
-          <w:sz w:val="28"/>
-          <w:szCs w:val="28"/>
-        </w:rPr>
-      </w:pPr>
-      <w:bookmarkStart w:id="29" w:name="_Toc483916793"/>
-      <w:bookmarkStart w:id="30" w:name="_Toc483916838"/>
-      <w:bookmarkStart w:id="31" w:name="_Toc26991665"/>
-      <w:r>
-        <w:rPr>
-          <w:caps w:val="0"/>
-          <w:sz w:val="28"/>
-          <w:szCs w:val="28"/>
-        </w:rPr>
-        <w:lastRenderedPageBreak/>
-        <w:t>4. RESULTADOS</w:t>
-      </w:r>
-      <w:bookmarkEnd w:id="29"/>
-      <w:bookmarkEnd w:id="30"/>
-      <w:bookmarkEnd w:id="31"/>
-    </w:p>
-    <w:p>
-      <w:pPr>
-        <w:spacing w:line="360" w:lineRule="auto"/>
-        <w:ind w:firstLine="709"/>
-        <w:jc w:val="both"/>
-      </w:pPr>
-      <w:r>
-        <w:t xml:space="preserve">Nesta fase será realizada uma análise crítica dos resultados obtidos, comparando com os esperados e os visualizados na </w:t>
-      </w:r>
-      <w:r>
-        <w:t>Fundamentação Técnica</w:t>
-      </w:r>
-      <w:r>
-        <w:t>.</w:t>
-      </w:r>
-      <w:r>
-        <w:t xml:space="preserve"> Considerando o trabalho tecnológico nesse capítulo a demonstração da realização dos testes com o cliente são obrigatórios.</w:t>
-      </w:r>
-    </w:p>
-    <w:p>
-      <w:pPr>
-        <w:autoSpaceDE w:val="0"/>
-        <w:autoSpaceDN w:val="0"/>
-        <w:adjustRightInd w:val="0"/>
-        <w:spacing w:line="360" w:lineRule="auto"/>
-        <w:ind w:firstLine="709"/>
-        <w:jc w:val="both"/>
-      </w:pPr>
-      <w:r>
-        <w:t>Em relação a</w:t>
-      </w:r>
-      <w:r>
-        <w:t xml:space="preserve"> formatação, deve seguir o </w:t>
-      </w:r>
-      <w:r>
-        <w:t xml:space="preserve">padrão </w:t>
-      </w:r>
-      <w:r>
-        <w:t>das instruções apresentadas ao final deste documento.</w:t>
-      </w:r>
-    </w:p>
-    <w:p>
-      <w:pPr>
-        <w:pStyle w:val="Ttulo2"/>
-        <w:spacing w:line="360" w:lineRule="auto"/>
-      </w:pPr>
-      <w:bookmarkStart w:id="32" w:name="_Toc26991666"/>
-      <w:r>
-        <w:t>4.1. Título 4.1</w:t>
-      </w:r>
-      <w:bookmarkEnd w:id="32"/>
-    </w:p>
-    <w:p>
-      <w:pPr>
-        <w:pStyle w:val="Corpodetexto"/>
-        <w:spacing w:line="360" w:lineRule="auto"/>
-        <w:ind w:firstLine="709"/>
-      </w:pPr>
-      <w:r>
-        <w:t>Texto.....</w:t>
-      </w:r>
-    </w:p>
-    <w:p>
-      <w:pPr>
-        <w:pStyle w:val="Ttulo2"/>
-        <w:spacing w:line="360" w:lineRule="auto"/>
-      </w:pPr>
-      <w:bookmarkStart w:id="33" w:name="_Toc26991667"/>
-      <w:r>
-        <w:t>4.2. Título 4.2</w:t>
-      </w:r>
-      <w:bookmarkEnd w:id="33"/>
-    </w:p>
-    <w:p>
-      <w:pPr>
-        <w:pStyle w:val="Corpodetexto"/>
-        <w:spacing w:line="360" w:lineRule="auto"/>
-        <w:ind w:firstLine="709"/>
-      </w:pPr>
-      <w:r>
-        <w:t>Texto.....</w:t>
-      </w:r>
-    </w:p>
-    <w:p/>
-    <w:p>
-      <w:pPr>
-        <w:pStyle w:val="Ttulo1"/>
-        <w:keepNext w:val="0"/>
-        <w:pageBreakBefore/>
-        <w:spacing w:after="120" w:line="360" w:lineRule="auto"/>
-        <w:rPr>
-          <w:sz w:val="28"/>
-          <w:szCs w:val="28"/>
-        </w:rPr>
-      </w:pPr>
-      <w:bookmarkStart w:id="34" w:name="_Toc483916794"/>
-      <w:bookmarkStart w:id="35" w:name="_Toc483916839"/>
-      <w:bookmarkStart w:id="36" w:name="_Toc26991668"/>
-      <w:bookmarkStart w:id="37" w:name="_Toc118654510"/>
-      <w:r>
-        <w:rPr>
-          <w:caps w:val="0"/>
-          <w:sz w:val="28"/>
-          <w:szCs w:val="28"/>
-        </w:rPr>
-        <w:lastRenderedPageBreak/>
-        <w:t>5. C</w:t>
-      </w:r>
-      <w:bookmarkEnd w:id="34"/>
-      <w:bookmarkEnd w:id="35"/>
-      <w:r>
-        <w:rPr>
-          <w:caps w:val="0"/>
-          <w:sz w:val="28"/>
-          <w:szCs w:val="28"/>
-        </w:rPr>
-        <w:t>ONSIDERAÇ</w:t>
-      </w:r>
-      <w:r>
-        <w:rPr>
-          <w:caps w:val="0"/>
-          <w:sz w:val="28"/>
-          <w:szCs w:val="28"/>
-        </w:rPr>
-        <w:t>ÕES FINAI</w:t>
-      </w:r>
-      <w:r>
-        <w:rPr>
-          <w:caps w:val="0"/>
-          <w:sz w:val="28"/>
-          <w:szCs w:val="28"/>
-        </w:rPr>
-        <w:t>S</w:t>
-      </w:r>
-      <w:bookmarkEnd w:id="36"/>
-    </w:p>
-    <w:p>
-      <w:pPr>
-        <w:spacing w:line="360" w:lineRule="auto"/>
-        <w:ind w:firstLine="709"/>
-        <w:jc w:val="both"/>
-      </w:pPr>
-      <w:r>
-        <w:t xml:space="preserve">Esta é a parte final do trabalho, referindo-se às hipóteses discutidas anteriormente. A conclusão é uma resposta para a problemática do tema proposto na introdução, com base nos resultados que o(s) autor(es) avaliou e interpretou. </w:t>
-      </w:r>
-    </w:p>
-    <w:p>
-      <w:pPr>
-        <w:autoSpaceDE w:val="0"/>
-        <w:autoSpaceDN w:val="0"/>
-        <w:adjustRightInd w:val="0"/>
-        <w:spacing w:line="360" w:lineRule="auto"/>
-        <w:ind w:firstLine="709"/>
-        <w:jc w:val="both"/>
-      </w:pPr>
-      <w:r>
-        <w:t xml:space="preserve">Em relação a formatação, deve seguir o mesmo </w:t>
-      </w:r>
-      <w:r>
-        <w:t>das instruções apresentadas ao final deste documento.</w:t>
-      </w:r>
-    </w:p>
-    <w:p>
-      <w:pPr>
-        <w:pStyle w:val="Ttulo2"/>
-        <w:spacing w:line="360" w:lineRule="auto"/>
-      </w:pPr>
       <w:bookmarkStart w:id="38" w:name="_Toc26991669"/>
       <w:r>
         <w:t>5</w:t>
@@ -9340,7 +9792,15 @@
     </w:p>
     <w:p>
       <w:r>
-        <w:t>Nessa seção  deverão ser listadas as contribuições do trabalho, experiências e dificuldades dos autor no decorrer do trabalho.</w:t>
+        <w:t xml:space="preserve">Nessa </w:t>
+      </w:r>
+      <w:proofErr w:type="gramStart"/>
+      <w:r>
+        <w:t>seção  deverão</w:t>
+      </w:r>
+      <w:proofErr w:type="gramEnd"/>
+      <w:r>
+        <w:t xml:space="preserve"> ser listadas as contribuições do trabalho, experiências e dificuldades dos autor no decorrer do trabalho.</w:t>
       </w:r>
     </w:p>
     <w:p/>
@@ -9529,7 +9989,21 @@
         <w:rPr>
           <w:highlight w:val="cyan"/>
         </w:rPr>
-        <w:t xml:space="preserve">ALVES FILHO, A. G.; CERRA, A. L.; MAIA, J. L. ; SACOMANO NETO, M. e BONADIO, P. V. G. Pressupostos da Gestão da Cadeia de Suprimentos: Evidências de Estudos sobre a Indústria Automobilística. </w:t>
+        <w:t xml:space="preserve">ALVES FILHO, A. G.; CERRA, A. L.; MAIA, J. </w:t>
+      </w:r>
+      <w:proofErr w:type="gramStart"/>
+      <w:r>
+        <w:rPr>
+          <w:highlight w:val="cyan"/>
+        </w:rPr>
+        <w:t>L. ;</w:t>
+      </w:r>
+      <w:proofErr w:type="gramEnd"/>
+      <w:r>
+        <w:rPr>
+          <w:highlight w:val="cyan"/>
+        </w:rPr>
+        <w:t xml:space="preserve"> SACOMANO NETO, M. e BONADIO, P. V. G. Pressupostos da Gestão da Cadeia de Suprimentos: Evidências de Estudos sobre a Indústria Automobilística. </w:t>
       </w:r>
       <w:r>
         <w:rPr>
@@ -9538,14 +10012,70 @@
           <w:highlight w:val="cyan"/>
           <w:lang w:val="en-US"/>
         </w:rPr>
-        <w:t>G&amp;P – Gestão &amp; Produção.</w:t>
-      </w:r>
-      <w:r>
-        <w:rPr>
+        <w:t xml:space="preserve">G&amp;P – </w:t>
+      </w:r>
+      <w:proofErr w:type="spellStart"/>
+      <w:r>
+        <w:rPr>
+          <w:b/>
+          <w:bCs/>
           <w:highlight w:val="cyan"/>
           <w:lang w:val="en-US"/>
         </w:rPr>
-        <w:t xml:space="preserve"> Vol. 11, n. 3, p. 275-288, Set.-Dez. 2004.</w:t>
+        <w:t>Gestão</w:t>
+      </w:r>
+      <w:proofErr w:type="spellEnd"/>
+      <w:r>
+        <w:rPr>
+          <w:b/>
+          <w:bCs/>
+          <w:highlight w:val="cyan"/>
+          <w:lang w:val="en-US"/>
+        </w:rPr>
+        <w:t xml:space="preserve"> &amp; </w:t>
+      </w:r>
+      <w:proofErr w:type="spellStart"/>
+      <w:r>
+        <w:rPr>
+          <w:b/>
+          <w:bCs/>
+          <w:highlight w:val="cyan"/>
+          <w:lang w:val="en-US"/>
+        </w:rPr>
+        <w:t>Produção</w:t>
+      </w:r>
+      <w:proofErr w:type="spellEnd"/>
+      <w:r>
+        <w:rPr>
+          <w:b/>
+          <w:bCs/>
+          <w:highlight w:val="cyan"/>
+          <w:lang w:val="en-US"/>
+        </w:rPr>
+        <w:t>.</w:t>
+      </w:r>
+      <w:r>
+        <w:rPr>
+          <w:highlight w:val="cyan"/>
+          <w:lang w:val="en-US"/>
+        </w:rPr>
+        <w:t xml:space="preserve"> Vol. 11, n. 3, p. 275-288, </w:t>
+      </w:r>
+      <w:proofErr w:type="gramStart"/>
+      <w:r>
+        <w:rPr>
+          <w:highlight w:val="cyan"/>
+          <w:lang w:val="en-US"/>
+        </w:rPr>
+        <w:t>Set.-</w:t>
+      </w:r>
+      <w:proofErr w:type="gramEnd"/>
+      <w:r>
+        <w:rPr>
+          <w:highlight w:val="cyan"/>
+          <w:lang w:val="en-US"/>
+        </w:rPr>
+        <w:t>Dez. 2004.</w:t>
       </w:r>
     </w:p>
     <w:p>
@@ -9590,7 +10120,43 @@
           <w:bCs/>
           <w:highlight w:val="cyan"/>
         </w:rPr>
-        <w:t>Science Direct - Decision Support Systems</w:t>
+        <w:t xml:space="preserve">Science Direct - </w:t>
+      </w:r>
+      <w:proofErr w:type="spellStart"/>
+      <w:r>
+        <w:rPr>
+          <w:b/>
+          <w:bCs/>
+          <w:highlight w:val="cyan"/>
+        </w:rPr>
+        <w:t>Decision</w:t>
+      </w:r>
+      <w:proofErr w:type="spellEnd"/>
+      <w:r>
+        <w:rPr>
+          <w:b/>
+          <w:bCs/>
+          <w:highlight w:val="cyan"/>
+        </w:rPr>
+        <w:t xml:space="preserve"> </w:t>
+      </w:r>
+      <w:proofErr w:type="spellStart"/>
+      <w:r>
+        <w:rPr>
+          <w:b/>
+          <w:bCs/>
+          <w:highlight w:val="cyan"/>
+        </w:rPr>
+        <w:t>Support</w:t>
+      </w:r>
+      <w:proofErr w:type="spellEnd"/>
+      <w:r>
+        <w:rPr>
+          <w:b/>
+          <w:bCs/>
+          <w:highlight w:val="cyan"/>
+        </w:rPr>
+        <w:t xml:space="preserve"> Systems</w:t>
       </w:r>
       <w:r>
         <w:rPr>
@@ -9644,7 +10210,25 @@
           <w:bCs/>
           <w:highlight w:val="green"/>
         </w:rPr>
-        <w:t>Proposta de um sistema híbrido de Contabilidade Gerencial: Estudo de Caso na Empresa Siber do Brasil S.A. 2005.</w:t>
+        <w:t xml:space="preserve">Proposta de um sistema híbrido de Contabilidade Gerencial: Estudo de Caso na Empresa </w:t>
+      </w:r>
+      <w:proofErr w:type="spellStart"/>
+      <w:r>
+        <w:rPr>
+          <w:b/>
+          <w:bCs/>
+          <w:highlight w:val="green"/>
+        </w:rPr>
+        <w:t>Siber</w:t>
+      </w:r>
+      <w:proofErr w:type="spellEnd"/>
+      <w:r>
+        <w:rPr>
+          <w:b/>
+          <w:bCs/>
+          <w:highlight w:val="green"/>
+        </w:rPr>
+        <w:t xml:space="preserve"> do Brasil S.A. 2005.</w:t>
       </w:r>
       <w:r>
         <w:rPr>
@@ -9750,7 +10334,25 @@
           <w:color w:val="auto"/>
           <w:highlight w:val="red"/>
         </w:rPr>
-        <w:t>(Lectures Notes in Computer Science, v. 2067).</w:t>
+        <w:t>(</w:t>
+      </w:r>
+      <w:proofErr w:type="spellStart"/>
+      <w:r>
+        <w:rPr>
+          <w:rFonts w:ascii="Times New Roman" w:hAnsi="Times New Roman" w:cs="Times New Roman"/>
+          <w:color w:val="auto"/>
+          <w:highlight w:val="red"/>
+        </w:rPr>
+        <w:t>Lectures</w:t>
+      </w:r>
+      <w:proofErr w:type="spellEnd"/>
+      <w:r>
+        <w:rPr>
+          <w:rFonts w:ascii="Times New Roman" w:hAnsi="Times New Roman" w:cs="Times New Roman"/>
+          <w:color w:val="auto"/>
+          <w:highlight w:val="red"/>
+        </w:rPr>
+        <w:t xml:space="preserve"> Notes in Computer Science, v. 2067).</w:t>
       </w:r>
       <w:r>
         <w:rPr>
@@ -9795,7 +10397,25 @@
           <w:color w:val="auto"/>
           <w:highlight w:val="lightGray"/>
         </w:rPr>
-        <w:t>5462: 1994: confiabilidade e mantenabilidade: terminologia. Rio de Janeiro, 1994.</w:t>
+        <w:t xml:space="preserve">5462: 1994: confiabilidade e </w:t>
+      </w:r>
+      <w:proofErr w:type="spellStart"/>
+      <w:r>
+        <w:rPr>
+          <w:rFonts w:ascii="Times New Roman" w:hAnsi="Times New Roman" w:cs="Times New Roman"/>
+          <w:color w:val="auto"/>
+          <w:highlight w:val="lightGray"/>
+        </w:rPr>
+        <w:t>mantenabilidade</w:t>
+      </w:r>
+      <w:proofErr w:type="spellEnd"/>
+      <w:r>
+        <w:rPr>
+          <w:rFonts w:ascii="Times New Roman" w:hAnsi="Times New Roman" w:cs="Times New Roman"/>
+          <w:color w:val="auto"/>
+          <w:highlight w:val="lightGray"/>
+        </w:rPr>
+        <w:t>: terminologia. Rio de Janeiro, 1994.</w:t>
       </w:r>
       <w:r>
         <w:rPr>
@@ -9823,17 +10443,57 @@
           <w:color w:val="FFFFFF"/>
           <w:highlight w:val="darkMagenta"/>
         </w:rPr>
-        <w:t xml:space="preserve">EMBRAPA. Unidade de Apoio, Pesquisa e Desenvolvimento de Instrumentação Agropecuária (São Carlos, SP). Paulo Estevão Cruvinel. </w:t>
-      </w:r>
+        <w:t xml:space="preserve">EMBRAPA. Unidade de Apoio, Pesquisa e Desenvolvimento de Instrumentação Agropecuária (São Carlos, SP). Paulo Estevão </w:t>
+      </w:r>
+      <w:proofErr w:type="spellStart"/>
       <w:r>
         <w:rPr>
           <w:rFonts w:ascii="Times New Roman" w:hAnsi="Times New Roman" w:cs="Times New Roman"/>
-          <w:b/>
-          <w:bCs/>
           <w:color w:val="FFFFFF"/>
           <w:highlight w:val="darkMagenta"/>
         </w:rPr>
-        <w:t xml:space="preserve">Medidor digital multissensor de temperatura para solos. </w:t>
+        <w:t>Cruvinel</w:t>
+      </w:r>
+      <w:proofErr w:type="spellEnd"/>
+      <w:r>
+        <w:rPr>
+          <w:rFonts w:ascii="Times New Roman" w:hAnsi="Times New Roman" w:cs="Times New Roman"/>
+          <w:color w:val="FFFFFF"/>
+          <w:highlight w:val="darkMagenta"/>
+        </w:rPr>
+        <w:t xml:space="preserve">. </w:t>
+      </w:r>
+      <w:r>
+        <w:rPr>
+          <w:rFonts w:ascii="Times New Roman" w:hAnsi="Times New Roman" w:cs="Times New Roman"/>
+          <w:b/>
+          <w:bCs/>
+          <w:color w:val="FFFFFF"/>
+          <w:highlight w:val="darkMagenta"/>
+        </w:rPr>
+        <w:t xml:space="preserve">Medidor digital </w:t>
+      </w:r>
+      <w:proofErr w:type="spellStart"/>
+      <w:r>
+        <w:rPr>
+          <w:rFonts w:ascii="Times New Roman" w:hAnsi="Times New Roman" w:cs="Times New Roman"/>
+          <w:b/>
+          <w:bCs/>
+          <w:color w:val="FFFFFF"/>
+          <w:highlight w:val="darkMagenta"/>
+        </w:rPr>
+        <w:t>multissensor</w:t>
+      </w:r>
+      <w:proofErr w:type="spellEnd"/>
+      <w:r>
+        <w:rPr>
+          <w:rFonts w:ascii="Times New Roman" w:hAnsi="Times New Roman" w:cs="Times New Roman"/>
+          <w:b/>
+          <w:bCs/>
+          <w:color w:val="FFFFFF"/>
+          <w:highlight w:val="darkMagenta"/>
+        </w:rPr>
+        <w:t xml:space="preserve"> de temperatura para solos. </w:t>
       </w:r>
       <w:r>
         <w:rPr>
@@ -9842,7 +10502,27 @@
           <w:highlight w:val="darkMagenta"/>
           <w:lang w:val="en-US"/>
         </w:rPr>
-        <w:t>BR n. PI 8903105-9. 26 jun. 1989, 30 maio 1995.</w:t>
+        <w:t xml:space="preserve">BR n. PI 8903105-9. 26 jun. 1989, 30 </w:t>
+      </w:r>
+      <w:proofErr w:type="spellStart"/>
+      <w:r>
+        <w:rPr>
+          <w:rFonts w:ascii="Times New Roman" w:hAnsi="Times New Roman" w:cs="Times New Roman"/>
+          <w:color w:val="FFFFFF"/>
+          <w:highlight w:val="darkMagenta"/>
+          <w:lang w:val="en-US"/>
+        </w:rPr>
+        <w:t>maio</w:t>
+      </w:r>
+      <w:proofErr w:type="spellEnd"/>
+      <w:r>
+        <w:rPr>
+          <w:rFonts w:ascii="Times New Roman" w:hAnsi="Times New Roman" w:cs="Times New Roman"/>
+          <w:color w:val="FFFFFF"/>
+          <w:highlight w:val="darkMagenta"/>
+          <w:lang w:val="en-US"/>
+        </w:rPr>
+        <w:t xml:space="preserve"> 1995.</w:t>
       </w:r>
     </w:p>
     <w:p>
@@ -9884,7 +10564,47 @@
           <w:highlight w:val="darkGreen"/>
           <w:lang w:val="en-US"/>
         </w:rPr>
-        <w:t>project planning software. Version 4.1: [S.l.]: Microsoft Corporation, 1995. Conjunto de programas. 1 CD-ROM.</w:t>
+        <w:t>project planning software. Version 4.1: [</w:t>
+      </w:r>
+      <w:proofErr w:type="spellStart"/>
+      <w:r>
+        <w:rPr>
+          <w:rFonts w:ascii="Times New Roman" w:hAnsi="Times New Roman" w:cs="Times New Roman"/>
+          <w:color w:val="auto"/>
+          <w:highlight w:val="darkGreen"/>
+          <w:lang w:val="en-US"/>
+        </w:rPr>
+        <w:t>S.l.</w:t>
+      </w:r>
+      <w:proofErr w:type="spellEnd"/>
+      <w:r>
+        <w:rPr>
+          <w:rFonts w:ascii="Times New Roman" w:hAnsi="Times New Roman" w:cs="Times New Roman"/>
+          <w:color w:val="auto"/>
+          <w:highlight w:val="darkGreen"/>
+          <w:lang w:val="en-US"/>
+        </w:rPr>
+        <w:t xml:space="preserve">]: Microsoft Corporation, 1995. Conjunto de </w:t>
+      </w:r>
+      <w:proofErr w:type="spellStart"/>
+      <w:r>
+        <w:rPr>
+          <w:rFonts w:ascii="Times New Roman" w:hAnsi="Times New Roman" w:cs="Times New Roman"/>
+          <w:color w:val="auto"/>
+          <w:highlight w:val="darkGreen"/>
+          <w:lang w:val="en-US"/>
+        </w:rPr>
+        <w:t>programas</w:t>
+      </w:r>
+      <w:proofErr w:type="spellEnd"/>
+      <w:r>
+        <w:rPr>
+          <w:rFonts w:ascii="Times New Roman" w:hAnsi="Times New Roman" w:cs="Times New Roman"/>
+          <w:color w:val="auto"/>
+          <w:highlight w:val="darkGreen"/>
+          <w:lang w:val="en-US"/>
+        </w:rPr>
+        <w:t>. 1 CD-ROM.</w:t>
       </w:r>
       <w:r>
         <w:rPr>
@@ -12898,13 +13618,28 @@
           <w:color w:val="000000" w:themeColor="text1"/>
           <w:vertAlign w:val="superscript"/>
         </w:rPr>
-        <w:t xml:space="preserve">2                                                                                                  </w:t>
-      </w:r>
+        <w:t xml:space="preserve">2                                                                                               </w:t>
+      </w:r>
+      <w:proofErr w:type="gramStart"/>
       <w:r>
         <w:rPr>
           <w:color w:val="000000" w:themeColor="text1"/>
-        </w:rPr>
-        <w:t>(1)</w:t>
+          <w:vertAlign w:val="superscript"/>
+        </w:rPr>
+        <w:t xml:space="preserve">   </w:t>
+      </w:r>
+      <w:r>
+        <w:rPr>
+          <w:color w:val="000000" w:themeColor="text1"/>
+        </w:rPr>
+        <w:t>(</w:t>
+      </w:r>
+      <w:proofErr w:type="gramEnd"/>
+      <w:r>
+        <w:rPr>
+          <w:color w:val="000000" w:themeColor="text1"/>
+        </w:rPr>
+        <w:t>1)</w:t>
       </w:r>
     </w:p>
     <w:p>
@@ -13063,7 +13798,21 @@
         <w:rPr>
           <w:rFonts w:ascii="Times New Roman" w:hAnsi="Times New Roman" w:cs="Times New Roman"/>
         </w:rPr>
-        <w:t>seguido do ano da publicação, separados por vírgula e entre parênteses. Casos especiais de citação devem seguir o modelo (ver item Como utilizar as referências bibliográficas no texto do trabalho). No texto das referências, o sistema data-autor, devem aparecer em ordem alfabética.</w:t>
+        <w:t xml:space="preserve">seguido do ano da publicação, separados por vírgula e entre parênteses. Casos especiais de citação devem seguir o modelo (ver </w:t>
+      </w:r>
+      <w:proofErr w:type="gramStart"/>
+      <w:r>
+        <w:rPr>
+          <w:rFonts w:ascii="Times New Roman" w:hAnsi="Times New Roman" w:cs="Times New Roman"/>
+        </w:rPr>
+        <w:t>item Como</w:t>
+      </w:r>
+      <w:proofErr w:type="gramEnd"/>
+      <w:r>
+        <w:rPr>
+          <w:rFonts w:ascii="Times New Roman" w:hAnsi="Times New Roman" w:cs="Times New Roman"/>
+        </w:rPr>
+        <w:t xml:space="preserve"> utilizar as referências bibliográficas no texto do trabalho). No texto das referências, o sistema data-autor, devem aparecer em ordem alfabética.</w:t>
       </w:r>
     </w:p>
     <w:p>
@@ -13187,7 +13936,21 @@
         <w:rPr>
           <w:rFonts w:ascii="Times New Roman" w:hAnsi="Times New Roman" w:cs="Times New Roman"/>
         </w:rPr>
-        <w:t xml:space="preserve"> As citações de diversos documentos do mesmo autor, publicados num mesmo ano, são distinguidas pelo acréscimo de letras minúsculas, em ordem alfabética, após a data e sem espacejamento. Acrescentar as letras após a data, tanto a citação, quanto na referência. Exemplo: a pesquisa apresentou um resultado (SILVA, 2010a) e também outro resultado (SILVA, 2010b).</w:t>
+        <w:t xml:space="preserve"> As citações de diversos documentos do mesmo autor, publicados num mesmo ano, são distinguidas pelo acréscimo de letras minúsculas, em ordem alfabética, após a data e sem espacejamento. Acrescentar as letras após a data, tanto a citação, quanto na referência. Exemplo: a pesquisa apresentou um resultado (SILVA, 2010a) </w:t>
+      </w:r>
+      <w:proofErr w:type="gramStart"/>
+      <w:r>
+        <w:rPr>
+          <w:rFonts w:ascii="Times New Roman" w:hAnsi="Times New Roman" w:cs="Times New Roman"/>
+        </w:rPr>
+        <w:t>e também</w:t>
+      </w:r>
+      <w:proofErr w:type="gramEnd"/>
+      <w:r>
+        <w:rPr>
+          <w:rFonts w:ascii="Times New Roman" w:hAnsi="Times New Roman" w:cs="Times New Roman"/>
+        </w:rPr>
+        <w:t xml:space="preserve"> outro resultado (SILVA, 2010b).</w:t>
       </w:r>
     </w:p>
     <w:p>
@@ -13397,8 +14160,13 @@
         <w:t xml:space="preserve">(c) Citação com 4 ou mais autores: </w:t>
       </w:r>
       <w:r>
-        <w:t>Em uma citação com 4 ou mais autores coloca-se o nome do primeiro autor seguido de et al..</w:t>
-      </w:r>
+        <w:t xml:space="preserve">Em uma citação com 4 ou mais autores coloca-se o nome do primeiro autor seguido de et </w:t>
+      </w:r>
+      <w:proofErr w:type="gramStart"/>
+      <w:r>
+        <w:t>al..</w:t>
+      </w:r>
+      <w:proofErr w:type="gramEnd"/>
     </w:p>
     <w:p>
       <w:pPr>
@@ -13551,7 +14319,15 @@
         <w:t xml:space="preserve">Esta relevância também foi constatada por </w:t>
       </w:r>
       <w:r>
-        <w:t>Hansen e Mowen (2001, p. 31) na afirmação de que:</w:t>
+        <w:t xml:space="preserve">Hansen e </w:t>
+      </w:r>
+      <w:proofErr w:type="spellStart"/>
+      <w:r>
+        <w:t>Mowen</w:t>
+      </w:r>
+      <w:proofErr w:type="spellEnd"/>
+      <w:r>
+        <w:t xml:space="preserve"> (2001, p. 31) na afirmação de que:</w:t>
       </w:r>
     </w:p>
     <w:p>
@@ -13595,7 +14371,7 @@
 </file>
 
 <file path=word/endnotes.xml><?xml version="1.0" encoding="utf-8"?>
-<w:endnotes xmlns:wpc="http://schemas.microsoft.com/office/word/2010/wordprocessingCanvas" xmlns:cx="http://schemas.microsoft.com/office/drawing/2014/chartex" xmlns:cx1="http://schemas.microsoft.com/office/drawing/2015/9/8/chartex" xmlns:cx2="http://schemas.microsoft.com/office/drawing/2015/10/21/chartex" xmlns:cx3="http://schemas.microsoft.com/office/drawing/2016/5/9/chartex" xmlns:cx4="http://schemas.microsoft.com/office/drawing/2016/5/10/chartex" xmlns:cx5="http://schemas.microsoft.com/office/drawing/2016/5/11/chartex" xmlns:cx6="http://schemas.microsoft.com/office/drawing/2016/5/12/chartex" xmlns:cx7="http://schemas.microsoft.com/office/drawing/2016/5/13/chartex" xmlns:cx8="http://schemas.microsoft.com/office/drawing/2016/5/14/chartex" xmlns:mc="http://schemas.openxmlformats.org/markup-compatibility/2006" xmlns:aink="http://schemas.microsoft.com/office/drawing/2016/ink" xmlns:am3d="http://schemas.microsoft.com/office/drawing/2017/model3d" xmlns:o="urn:schemas-microsoft-com:office:office" xmlns:r="http://schemas.openxmlformats.org/officeDocument/2006/relationships" xmlns:m="http://schemas.openxmlformats.org/officeDocument/2006/math" xmlns:v="urn:schemas-microsoft-com:vml" xmlns:wp14="http://schemas.microsoft.com/office/word/2010/wordprocessingDrawing" xmlns:wp="http://schemas.openxmlformats.org/drawingml/2006/wordprocessingDrawing" xmlns:w10="urn:schemas-microsoft-com:office:word" xmlns:w="http://schemas.openxmlformats.org/wordprocessingml/2006/main" xmlns:w14="http://schemas.microsoft.com/office/word/2010/wordml" xmlns:w15="http://schemas.microsoft.com/office/word/2012/wordml" xmlns:w16cex="http://schemas.microsoft.com/office/word/2018/wordml/cex" xmlns:w16cid="http://schemas.microsoft.com/office/word/2016/wordml/cid" xmlns:w16="http://schemas.microsoft.com/office/word/2018/wordml" xmlns:w16se="http://schemas.microsoft.com/office/word/2015/wordml/symex" xmlns:wpg="http://schemas.microsoft.com/office/word/2010/wordprocessingGroup" xmlns:wpi="http://schemas.microsoft.com/office/word/2010/wordprocessingInk" xmlns:wne="http://schemas.microsoft.com/office/word/2006/wordml" xmlns:wps="http://schemas.microsoft.com/office/word/2010/wordprocessingShape" mc:Ignorable="w14 w15 w16se w16cid w16 w16cex wp14">
+<w:endnotes xmlns:wpc="http://schemas.microsoft.com/office/word/2010/wordprocessingCanvas" xmlns:cx="http://schemas.microsoft.com/office/drawing/2014/chartex" xmlns:cx1="http://schemas.microsoft.com/office/drawing/2015/9/8/chartex" xmlns:cx2="http://schemas.microsoft.com/office/drawing/2015/10/21/chartex" xmlns:cx3="http://schemas.microsoft.com/office/drawing/2016/5/9/chartex" xmlns:cx4="http://schemas.microsoft.com/office/drawing/2016/5/10/chartex" xmlns:cx5="http://schemas.microsoft.com/office/drawing/2016/5/11/chartex" xmlns:cx6="http://schemas.microsoft.com/office/drawing/2016/5/12/chartex" xmlns:cx7="http://schemas.microsoft.com/office/drawing/2016/5/13/chartex" xmlns:cx8="http://schemas.microsoft.com/office/drawing/2016/5/14/chartex" xmlns:mc="http://schemas.openxmlformats.org/markup-compatibility/2006" xmlns:aink="http://schemas.microsoft.com/office/drawing/2016/ink" xmlns:am3d="http://schemas.microsoft.com/office/drawing/2017/model3d" xmlns:o="urn:schemas-microsoft-com:office:office" xmlns:r="http://schemas.openxmlformats.org/officeDocument/2006/relationships" xmlns:m="http://schemas.openxmlformats.org/officeDocument/2006/math" xmlns:v="urn:schemas-microsoft-com:vml" xmlns:wp14="http://schemas.microsoft.com/office/word/2010/wordprocessingDrawing" xmlns:wp="http://schemas.openxmlformats.org/drawingml/2006/wordprocessingDrawing" xmlns:w10="urn:schemas-microsoft-com:office:word" xmlns:w="http://schemas.openxmlformats.org/wordprocessingml/2006/main" xmlns:w14="http://schemas.microsoft.com/office/word/2010/wordml" xmlns:w15="http://schemas.microsoft.com/office/word/2012/wordml" xmlns:w16cex="http://schemas.microsoft.com/office/word/2018/wordml/cex" xmlns:w16cid="http://schemas.microsoft.com/office/word/2016/wordml/cid" xmlns:w16="http://schemas.microsoft.com/office/word/2018/wordml" xmlns:w16sdtdh="http://schemas.microsoft.com/office/word/2020/wordml/sdtdatahash" xmlns:w16se="http://schemas.microsoft.com/office/word/2015/wordml/symex" xmlns:wpg="http://schemas.microsoft.com/office/word/2010/wordprocessingGroup" xmlns:wpi="http://schemas.microsoft.com/office/word/2010/wordprocessingInk" xmlns:wne="http://schemas.microsoft.com/office/word/2006/wordml" xmlns:wps="http://schemas.microsoft.com/office/word/2010/wordprocessingShape" mc:Ignorable="w14 w15 w16se w16cid w16 w16cex w16sdtdh wp14">
   <w:endnote w:type="separator" w:id="-1">
     <w:p>
       <w:r>
@@ -13614,7 +14390,7 @@
 </file>
 
 <file path=word/footer1.xml><?xml version="1.0" encoding="utf-8"?>
-<w:ftr xmlns:wpc="http://schemas.microsoft.com/office/word/2010/wordprocessingCanvas" xmlns:cx="http://schemas.microsoft.com/office/drawing/2014/chartex" xmlns:cx1="http://schemas.microsoft.com/office/drawing/2015/9/8/chartex" xmlns:cx2="http://schemas.microsoft.com/office/drawing/2015/10/21/chartex" xmlns:cx3="http://schemas.microsoft.com/office/drawing/2016/5/9/chartex" xmlns:cx4="http://schemas.microsoft.com/office/drawing/2016/5/10/chartex" xmlns:cx5="http://schemas.microsoft.com/office/drawing/2016/5/11/chartex" xmlns:cx6="http://schemas.microsoft.com/office/drawing/2016/5/12/chartex" xmlns:cx7="http://schemas.microsoft.com/office/drawing/2016/5/13/chartex" xmlns:cx8="http://schemas.microsoft.com/office/drawing/2016/5/14/chartex" xmlns:mc="http://schemas.openxmlformats.org/markup-compatibility/2006" xmlns:aink="http://schemas.microsoft.com/office/drawing/2016/ink" xmlns:am3d="http://schemas.microsoft.com/office/drawing/2017/model3d" xmlns:o="urn:schemas-microsoft-com:office:office" xmlns:r="http://schemas.openxmlformats.org/officeDocument/2006/relationships" xmlns:m="http://schemas.openxmlformats.org/officeDocument/2006/math" xmlns:v="urn:schemas-microsoft-com:vml" xmlns:wp14="http://schemas.microsoft.com/office/word/2010/wordprocessingDrawing" xmlns:wp="http://schemas.openxmlformats.org/drawingml/2006/wordprocessingDrawing" xmlns:w10="urn:schemas-microsoft-com:office:word" xmlns:w="http://schemas.openxmlformats.org/wordprocessingml/2006/main" xmlns:w14="http://schemas.microsoft.com/office/word/2010/wordml" xmlns:w15="http://schemas.microsoft.com/office/word/2012/wordml" xmlns:w16cex="http://schemas.microsoft.com/office/word/2018/wordml/cex" xmlns:w16cid="http://schemas.microsoft.com/office/word/2016/wordml/cid" xmlns:w16="http://schemas.microsoft.com/office/word/2018/wordml" xmlns:w16se="http://schemas.microsoft.com/office/word/2015/wordml/symex" xmlns:wpg="http://schemas.microsoft.com/office/word/2010/wordprocessingGroup" xmlns:wpi="http://schemas.microsoft.com/office/word/2010/wordprocessingInk" xmlns:wne="http://schemas.microsoft.com/office/word/2006/wordml" xmlns:wps="http://schemas.microsoft.com/office/word/2010/wordprocessingShape" mc:Ignorable="w14 w15 w16se w16cid w16 w16cex wp14">
+<w:ftr xmlns:wpc="http://schemas.microsoft.com/office/word/2010/wordprocessingCanvas" xmlns:cx="http://schemas.microsoft.com/office/drawing/2014/chartex" xmlns:cx1="http://schemas.microsoft.com/office/drawing/2015/9/8/chartex" xmlns:cx2="http://schemas.microsoft.com/office/drawing/2015/10/21/chartex" xmlns:cx3="http://schemas.microsoft.com/office/drawing/2016/5/9/chartex" xmlns:cx4="http://schemas.microsoft.com/office/drawing/2016/5/10/chartex" xmlns:cx5="http://schemas.microsoft.com/office/drawing/2016/5/11/chartex" xmlns:cx6="http://schemas.microsoft.com/office/drawing/2016/5/12/chartex" xmlns:cx7="http://schemas.microsoft.com/office/drawing/2016/5/13/chartex" xmlns:cx8="http://schemas.microsoft.com/office/drawing/2016/5/14/chartex" xmlns:mc="http://schemas.openxmlformats.org/markup-compatibility/2006" xmlns:aink="http://schemas.microsoft.com/office/drawing/2016/ink" xmlns:am3d="http://schemas.microsoft.com/office/drawing/2017/model3d" xmlns:o="urn:schemas-microsoft-com:office:office" xmlns:r="http://schemas.openxmlformats.org/officeDocument/2006/relationships" xmlns:m="http://schemas.openxmlformats.org/officeDocument/2006/math" xmlns:v="urn:schemas-microsoft-com:vml" xmlns:wp14="http://schemas.microsoft.com/office/word/2010/wordprocessingDrawing" xmlns:wp="http://schemas.openxmlformats.org/drawingml/2006/wordprocessingDrawing" xmlns:w10="urn:schemas-microsoft-com:office:word" xmlns:w="http://schemas.openxmlformats.org/wordprocessingml/2006/main" xmlns:w14="http://schemas.microsoft.com/office/word/2010/wordml" xmlns:w15="http://schemas.microsoft.com/office/word/2012/wordml" xmlns:w16cex="http://schemas.microsoft.com/office/word/2018/wordml/cex" xmlns:w16cid="http://schemas.microsoft.com/office/word/2016/wordml/cid" xmlns:w16="http://schemas.microsoft.com/office/word/2018/wordml" xmlns:w16sdtdh="http://schemas.microsoft.com/office/word/2020/wordml/sdtdatahash" xmlns:w16se="http://schemas.microsoft.com/office/word/2015/wordml/symex" xmlns:wpg="http://schemas.microsoft.com/office/word/2010/wordprocessingGroup" xmlns:wpi="http://schemas.microsoft.com/office/word/2010/wordprocessingInk" xmlns:wne="http://schemas.microsoft.com/office/word/2006/wordml" xmlns:wps="http://schemas.microsoft.com/office/word/2010/wordprocessingShape" mc:Ignorable="w14 w15 w16se w16cid w16 w16cex w16sdtdh wp14">
   <w:p>
     <w:pPr>
       <w:pStyle w:val="Rodap"/>
@@ -13625,7 +14401,7 @@
 </file>
 
 <file path=word/footnotes.xml><?xml version="1.0" encoding="utf-8"?>
-<w:footnotes xmlns:wpc="http://schemas.microsoft.com/office/word/2010/wordprocessingCanvas" xmlns:cx="http://schemas.microsoft.com/office/drawing/2014/chartex" xmlns:cx1="http://schemas.microsoft.com/office/drawing/2015/9/8/chartex" xmlns:cx2="http://schemas.microsoft.com/office/drawing/2015/10/21/chartex" xmlns:cx3="http://schemas.microsoft.com/office/drawing/2016/5/9/chartex" xmlns:cx4="http://schemas.microsoft.com/office/drawing/2016/5/10/chartex" xmlns:cx5="http://schemas.microsoft.com/office/drawing/2016/5/11/chartex" xmlns:cx6="http://schemas.microsoft.com/office/drawing/2016/5/12/chartex" xmlns:cx7="http://schemas.microsoft.com/office/drawing/2016/5/13/chartex" xmlns:cx8="http://schemas.microsoft.com/office/drawing/2016/5/14/chartex" xmlns:mc="http://schemas.openxmlformats.org/markup-compatibility/2006" xmlns:aink="http://schemas.microsoft.com/office/drawing/2016/ink" xmlns:am3d="http://schemas.microsoft.com/office/drawing/2017/model3d" xmlns:o="urn:schemas-microsoft-com:office:office" xmlns:r="http://schemas.openxmlformats.org/officeDocument/2006/relationships" xmlns:m="http://schemas.openxmlformats.org/officeDocument/2006/math" xmlns:v="urn:schemas-microsoft-com:vml" xmlns:wp14="http://schemas.microsoft.com/office/word/2010/wordprocessingDrawing" xmlns:wp="http://schemas.openxmlformats.org/drawingml/2006/wordprocessingDrawing" xmlns:w10="urn:schemas-microsoft-com:office:word" xmlns:w="http://schemas.openxmlformats.org/wordprocessingml/2006/main" xmlns:w14="http://schemas.microsoft.com/office/word/2010/wordml" xmlns:w15="http://schemas.microsoft.com/office/word/2012/wordml" xmlns:w16cex="http://schemas.microsoft.com/office/word/2018/wordml/cex" xmlns:w16cid="http://schemas.microsoft.com/office/word/2016/wordml/cid" xmlns:w16="http://schemas.microsoft.com/office/word/2018/wordml" xmlns:w16se="http://schemas.microsoft.com/office/word/2015/wordml/symex" xmlns:wpg="http://schemas.microsoft.com/office/word/2010/wordprocessingGroup" xmlns:wpi="http://schemas.microsoft.com/office/word/2010/wordprocessingInk" xmlns:wne="http://schemas.microsoft.com/office/word/2006/wordml" xmlns:wps="http://schemas.microsoft.com/office/word/2010/wordprocessingShape" mc:Ignorable="w14 w15 w16se w16cid w16 w16cex wp14">
+<w:footnotes xmlns:wpc="http://schemas.microsoft.com/office/word/2010/wordprocessingCanvas" xmlns:cx="http://schemas.microsoft.com/office/drawing/2014/chartex" xmlns:cx1="http://schemas.microsoft.com/office/drawing/2015/9/8/chartex" xmlns:cx2="http://schemas.microsoft.com/office/drawing/2015/10/21/chartex" xmlns:cx3="http://schemas.microsoft.com/office/drawing/2016/5/9/chartex" xmlns:cx4="http://schemas.microsoft.com/office/drawing/2016/5/10/chartex" xmlns:cx5="http://schemas.microsoft.com/office/drawing/2016/5/11/chartex" xmlns:cx6="http://schemas.microsoft.com/office/drawing/2016/5/12/chartex" xmlns:cx7="http://schemas.microsoft.com/office/drawing/2016/5/13/chartex" xmlns:cx8="http://schemas.microsoft.com/office/drawing/2016/5/14/chartex" xmlns:mc="http://schemas.openxmlformats.org/markup-compatibility/2006" xmlns:aink="http://schemas.microsoft.com/office/drawing/2016/ink" xmlns:am3d="http://schemas.microsoft.com/office/drawing/2017/model3d" xmlns:o="urn:schemas-microsoft-com:office:office" xmlns:r="http://schemas.openxmlformats.org/officeDocument/2006/relationships" xmlns:m="http://schemas.openxmlformats.org/officeDocument/2006/math" xmlns:v="urn:schemas-microsoft-com:vml" xmlns:wp14="http://schemas.microsoft.com/office/word/2010/wordprocessingDrawing" xmlns:wp="http://schemas.openxmlformats.org/drawingml/2006/wordprocessingDrawing" xmlns:w10="urn:schemas-microsoft-com:office:word" xmlns:w="http://schemas.openxmlformats.org/wordprocessingml/2006/main" xmlns:w14="http://schemas.microsoft.com/office/word/2010/wordml" xmlns:w15="http://schemas.microsoft.com/office/word/2012/wordml" xmlns:w16cex="http://schemas.microsoft.com/office/word/2018/wordml/cex" xmlns:w16cid="http://schemas.microsoft.com/office/word/2016/wordml/cid" xmlns:w16="http://schemas.microsoft.com/office/word/2018/wordml" xmlns:w16sdtdh="http://schemas.microsoft.com/office/word/2020/wordml/sdtdatahash" xmlns:w16se="http://schemas.microsoft.com/office/word/2015/wordml/symex" xmlns:wpg="http://schemas.microsoft.com/office/word/2010/wordprocessingGroup" xmlns:wpi="http://schemas.microsoft.com/office/word/2010/wordprocessingInk" xmlns:wne="http://schemas.microsoft.com/office/word/2006/wordml" xmlns:wps="http://schemas.microsoft.com/office/word/2010/wordprocessingShape" mc:Ignorable="w14 w15 w16se w16cid w16 w16cex w16sdtdh wp14">
   <w:footnote w:type="separator" w:id="-1">
     <w:p>
       <w:r>
@@ -13644,7 +14420,7 @@
 </file>
 
 <file path=word/header1.xml><?xml version="1.0" encoding="utf-8"?>
-<w:hdr xmlns:wpc="http://schemas.microsoft.com/office/word/2010/wordprocessingCanvas" xmlns:cx="http://schemas.microsoft.com/office/drawing/2014/chartex" xmlns:cx1="http://schemas.microsoft.com/office/drawing/2015/9/8/chartex" xmlns:cx2="http://schemas.microsoft.com/office/drawing/2015/10/21/chartex" xmlns:cx3="http://schemas.microsoft.com/office/drawing/2016/5/9/chartex" xmlns:cx4="http://schemas.microsoft.com/office/drawing/2016/5/10/chartex" xmlns:cx5="http://schemas.microsoft.com/office/drawing/2016/5/11/chartex" xmlns:cx6="http://schemas.microsoft.com/office/drawing/2016/5/12/chartex" xmlns:cx7="http://schemas.microsoft.com/office/drawing/2016/5/13/chartex" xmlns:cx8="http://schemas.microsoft.com/office/drawing/2016/5/14/chartex" xmlns:mc="http://schemas.openxmlformats.org/markup-compatibility/2006" xmlns:aink="http://schemas.microsoft.com/office/drawing/2016/ink" xmlns:am3d="http://schemas.microsoft.com/office/drawing/2017/model3d" xmlns:o="urn:schemas-microsoft-com:office:office" xmlns:r="http://schemas.openxmlformats.org/officeDocument/2006/relationships" xmlns:m="http://schemas.openxmlformats.org/officeDocument/2006/math" xmlns:v="urn:schemas-microsoft-com:vml" xmlns:wp14="http://schemas.microsoft.com/office/word/2010/wordprocessingDrawing" xmlns:wp="http://schemas.openxmlformats.org/drawingml/2006/wordprocessingDrawing" xmlns:w10="urn:schemas-microsoft-com:office:word" xmlns:w="http://schemas.openxmlformats.org/wordprocessingml/2006/main" xmlns:w14="http://schemas.microsoft.com/office/word/2010/wordml" xmlns:w15="http://schemas.microsoft.com/office/word/2012/wordml" xmlns:w16cex="http://schemas.microsoft.com/office/word/2018/wordml/cex" xmlns:w16cid="http://schemas.microsoft.com/office/word/2016/wordml/cid" xmlns:w16="http://schemas.microsoft.com/office/word/2018/wordml" xmlns:w16se="http://schemas.microsoft.com/office/word/2015/wordml/symex" xmlns:wpg="http://schemas.microsoft.com/office/word/2010/wordprocessingGroup" xmlns:wpi="http://schemas.microsoft.com/office/word/2010/wordprocessingInk" xmlns:wne="http://schemas.microsoft.com/office/word/2006/wordml" xmlns:wps="http://schemas.microsoft.com/office/word/2010/wordprocessingShape" mc:Ignorable="w14 w15 w16se w16cid w16 w16cex wp14">
+<w:hdr xmlns:wpc="http://schemas.microsoft.com/office/word/2010/wordprocessingCanvas" xmlns:cx="http://schemas.microsoft.com/office/drawing/2014/chartex" xmlns:cx1="http://schemas.microsoft.com/office/drawing/2015/9/8/chartex" xmlns:cx2="http://schemas.microsoft.com/office/drawing/2015/10/21/chartex" xmlns:cx3="http://schemas.microsoft.com/office/drawing/2016/5/9/chartex" xmlns:cx4="http://schemas.microsoft.com/office/drawing/2016/5/10/chartex" xmlns:cx5="http://schemas.microsoft.com/office/drawing/2016/5/11/chartex" xmlns:cx6="http://schemas.microsoft.com/office/drawing/2016/5/12/chartex" xmlns:cx7="http://schemas.microsoft.com/office/drawing/2016/5/13/chartex" xmlns:cx8="http://schemas.microsoft.com/office/drawing/2016/5/14/chartex" xmlns:mc="http://schemas.openxmlformats.org/markup-compatibility/2006" xmlns:aink="http://schemas.microsoft.com/office/drawing/2016/ink" xmlns:am3d="http://schemas.microsoft.com/office/drawing/2017/model3d" xmlns:o="urn:schemas-microsoft-com:office:office" xmlns:r="http://schemas.openxmlformats.org/officeDocument/2006/relationships" xmlns:m="http://schemas.openxmlformats.org/officeDocument/2006/math" xmlns:v="urn:schemas-microsoft-com:vml" xmlns:wp14="http://schemas.microsoft.com/office/word/2010/wordprocessingDrawing" xmlns:wp="http://schemas.openxmlformats.org/drawingml/2006/wordprocessingDrawing" xmlns:w10="urn:schemas-microsoft-com:office:word" xmlns:w="http://schemas.openxmlformats.org/wordprocessingml/2006/main" xmlns:w14="http://schemas.microsoft.com/office/word/2010/wordml" xmlns:w15="http://schemas.microsoft.com/office/word/2012/wordml" xmlns:w16cex="http://schemas.microsoft.com/office/word/2018/wordml/cex" xmlns:w16cid="http://schemas.microsoft.com/office/word/2016/wordml/cid" xmlns:w16="http://schemas.microsoft.com/office/word/2018/wordml" xmlns:w16sdtdh="http://schemas.microsoft.com/office/word/2020/wordml/sdtdatahash" xmlns:w16se="http://schemas.microsoft.com/office/word/2015/wordml/symex" xmlns:wpg="http://schemas.microsoft.com/office/word/2010/wordprocessingGroup" xmlns:wpi="http://schemas.microsoft.com/office/word/2010/wordprocessingInk" xmlns:wne="http://schemas.microsoft.com/office/word/2006/wordml" xmlns:wps="http://schemas.microsoft.com/office/word/2010/wordprocessingShape" mc:Ignorable="w14 w15 w16se w16cid w16 w16cex w16sdtdh wp14">
   <w:p>
     <w:pPr>
       <w:pStyle w:val="Cabealho"/>
@@ -13682,7 +14458,7 @@
 </file>
 
 <file path=word/header2.xml><?xml version="1.0" encoding="utf-8"?>
-<w:hdr xmlns:wpc="http://schemas.microsoft.com/office/word/2010/wordprocessingCanvas" xmlns:cx="http://schemas.microsoft.com/office/drawing/2014/chartex" xmlns:cx1="http://schemas.microsoft.com/office/drawing/2015/9/8/chartex" xmlns:cx2="http://schemas.microsoft.com/office/drawing/2015/10/21/chartex" xmlns:cx3="http://schemas.microsoft.com/office/drawing/2016/5/9/chartex" xmlns:cx4="http://schemas.microsoft.com/office/drawing/2016/5/10/chartex" xmlns:cx5="http://schemas.microsoft.com/office/drawing/2016/5/11/chartex" xmlns:cx6="http://schemas.microsoft.com/office/drawing/2016/5/12/chartex" xmlns:cx7="http://schemas.microsoft.com/office/drawing/2016/5/13/chartex" xmlns:cx8="http://schemas.microsoft.com/office/drawing/2016/5/14/chartex" xmlns:mc="http://schemas.openxmlformats.org/markup-compatibility/2006" xmlns:aink="http://schemas.microsoft.com/office/drawing/2016/ink" xmlns:am3d="http://schemas.microsoft.com/office/drawing/2017/model3d" xmlns:o="urn:schemas-microsoft-com:office:office" xmlns:r="http://schemas.openxmlformats.org/officeDocument/2006/relationships" xmlns:m="http://schemas.openxmlformats.org/officeDocument/2006/math" xmlns:v="urn:schemas-microsoft-com:vml" xmlns:wp14="http://schemas.microsoft.com/office/word/2010/wordprocessingDrawing" xmlns:wp="http://schemas.openxmlformats.org/drawingml/2006/wordprocessingDrawing" xmlns:w10="urn:schemas-microsoft-com:office:word" xmlns:w="http://schemas.openxmlformats.org/wordprocessingml/2006/main" xmlns:w14="http://schemas.microsoft.com/office/word/2010/wordml" xmlns:w15="http://schemas.microsoft.com/office/word/2012/wordml" xmlns:w16cex="http://schemas.microsoft.com/office/word/2018/wordml/cex" xmlns:w16cid="http://schemas.microsoft.com/office/word/2016/wordml/cid" xmlns:w16="http://schemas.microsoft.com/office/word/2018/wordml" xmlns:w16se="http://schemas.microsoft.com/office/word/2015/wordml/symex" xmlns:wpg="http://schemas.microsoft.com/office/word/2010/wordprocessingGroup" xmlns:wpi="http://schemas.microsoft.com/office/word/2010/wordprocessingInk" xmlns:wne="http://schemas.microsoft.com/office/word/2006/wordml" xmlns:wps="http://schemas.microsoft.com/office/word/2010/wordprocessingShape" mc:Ignorable="w14 w15 w16se w16cid w16 w16cex wp14">
+<w:hdr xmlns:wpc="http://schemas.microsoft.com/office/word/2010/wordprocessingCanvas" xmlns:cx="http://schemas.microsoft.com/office/drawing/2014/chartex" xmlns:cx1="http://schemas.microsoft.com/office/drawing/2015/9/8/chartex" xmlns:cx2="http://schemas.microsoft.com/office/drawing/2015/10/21/chartex" xmlns:cx3="http://schemas.microsoft.com/office/drawing/2016/5/9/chartex" xmlns:cx4="http://schemas.microsoft.com/office/drawing/2016/5/10/chartex" xmlns:cx5="http://schemas.microsoft.com/office/drawing/2016/5/11/chartex" xmlns:cx6="http://schemas.microsoft.com/office/drawing/2016/5/12/chartex" xmlns:cx7="http://schemas.microsoft.com/office/drawing/2016/5/13/chartex" xmlns:cx8="http://schemas.microsoft.com/office/drawing/2016/5/14/chartex" xmlns:mc="http://schemas.openxmlformats.org/markup-compatibility/2006" xmlns:aink="http://schemas.microsoft.com/office/drawing/2016/ink" xmlns:am3d="http://schemas.microsoft.com/office/drawing/2017/model3d" xmlns:o="urn:schemas-microsoft-com:office:office" xmlns:r="http://schemas.openxmlformats.org/officeDocument/2006/relationships" xmlns:m="http://schemas.openxmlformats.org/officeDocument/2006/math" xmlns:v="urn:schemas-microsoft-com:vml" xmlns:wp14="http://schemas.microsoft.com/office/word/2010/wordprocessingDrawing" xmlns:wp="http://schemas.openxmlformats.org/drawingml/2006/wordprocessingDrawing" xmlns:w10="urn:schemas-microsoft-com:office:word" xmlns:w="http://schemas.openxmlformats.org/wordprocessingml/2006/main" xmlns:w14="http://schemas.microsoft.com/office/word/2010/wordml" xmlns:w15="http://schemas.microsoft.com/office/word/2012/wordml" xmlns:w16cex="http://schemas.microsoft.com/office/word/2018/wordml/cex" xmlns:w16cid="http://schemas.microsoft.com/office/word/2016/wordml/cid" xmlns:w16="http://schemas.microsoft.com/office/word/2018/wordml" xmlns:w16sdtdh="http://schemas.microsoft.com/office/word/2020/wordml/sdtdatahash" xmlns:w16se="http://schemas.microsoft.com/office/word/2015/wordml/symex" xmlns:wpg="http://schemas.microsoft.com/office/word/2010/wordprocessingGroup" xmlns:wpi="http://schemas.microsoft.com/office/word/2010/wordprocessingInk" xmlns:wne="http://schemas.microsoft.com/office/word/2006/wordml" xmlns:wps="http://schemas.microsoft.com/office/word/2010/wordprocessingShape" mc:Ignorable="w14 w15 w16se w16cid w16 w16cex w16sdtdh wp14">
   <w:p>
     <w:pPr>
       <w:pStyle w:val="Cabealho"/>
@@ -13698,7 +14474,7 @@
 </file>
 
 <file path=word/header3.xml><?xml version="1.0" encoding="utf-8"?>
-<w:hdr xmlns:wpc="http://schemas.microsoft.com/office/word/2010/wordprocessingCanvas" xmlns:cx="http://schemas.microsoft.com/office/drawing/2014/chartex" xmlns:cx1="http://schemas.microsoft.com/office/drawing/2015/9/8/chartex" xmlns:cx2="http://schemas.microsoft.com/office/drawing/2015/10/21/chartex" xmlns:cx3="http://schemas.microsoft.com/office/drawing/2016/5/9/chartex" xmlns:cx4="http://schemas.microsoft.com/office/drawing/2016/5/10/chartex" xmlns:cx5="http://schemas.microsoft.com/office/drawing/2016/5/11/chartex" xmlns:cx6="http://schemas.microsoft.com/office/drawing/2016/5/12/chartex" xmlns:cx7="http://schemas.microsoft.com/office/drawing/2016/5/13/chartex" xmlns:cx8="http://schemas.microsoft.com/office/drawing/2016/5/14/chartex" xmlns:mc="http://schemas.openxmlformats.org/markup-compatibility/2006" xmlns:aink="http://schemas.microsoft.com/office/drawing/2016/ink" xmlns:am3d="http://schemas.microsoft.com/office/drawing/2017/model3d" xmlns:o="urn:schemas-microsoft-com:office:office" xmlns:r="http://schemas.openxmlformats.org/officeDocument/2006/relationships" xmlns:m="http://schemas.openxmlformats.org/officeDocument/2006/math" xmlns:v="urn:schemas-microsoft-com:vml" xmlns:wp14="http://schemas.microsoft.com/office/word/2010/wordprocessingDrawing" xmlns:wp="http://schemas.openxmlformats.org/drawingml/2006/wordprocessingDrawing" xmlns:w10="urn:schemas-microsoft-com:office:word" xmlns:w="http://schemas.openxmlformats.org/wordprocessingml/2006/main" xmlns:w14="http://schemas.microsoft.com/office/word/2010/wordml" xmlns:w15="http://schemas.microsoft.com/office/word/2012/wordml" xmlns:w16cex="http://schemas.microsoft.com/office/word/2018/wordml/cex" xmlns:w16cid="http://schemas.microsoft.com/office/word/2016/wordml/cid" xmlns:w16="http://schemas.microsoft.com/office/word/2018/wordml" xmlns:w16se="http://schemas.microsoft.com/office/word/2015/wordml/symex" xmlns:wpg="http://schemas.microsoft.com/office/word/2010/wordprocessingGroup" xmlns:wpi="http://schemas.microsoft.com/office/word/2010/wordprocessingInk" xmlns:wne="http://schemas.microsoft.com/office/word/2006/wordml" xmlns:wps="http://schemas.microsoft.com/office/word/2010/wordprocessingShape" mc:Ignorable="w14 w15 w16se w16cid w16 w16cex wp14">
+<w:hdr xmlns:wpc="http://schemas.microsoft.com/office/word/2010/wordprocessingCanvas" xmlns:cx="http://schemas.microsoft.com/office/drawing/2014/chartex" xmlns:cx1="http://schemas.microsoft.com/office/drawing/2015/9/8/chartex" xmlns:cx2="http://schemas.microsoft.com/office/drawing/2015/10/21/chartex" xmlns:cx3="http://schemas.microsoft.com/office/drawing/2016/5/9/chartex" xmlns:cx4="http://schemas.microsoft.com/office/drawing/2016/5/10/chartex" xmlns:cx5="http://schemas.microsoft.com/office/drawing/2016/5/11/chartex" xmlns:cx6="http://schemas.microsoft.com/office/drawing/2016/5/12/chartex" xmlns:cx7="http://schemas.microsoft.com/office/drawing/2016/5/13/chartex" xmlns:cx8="http://schemas.microsoft.com/office/drawing/2016/5/14/chartex" xmlns:mc="http://schemas.openxmlformats.org/markup-compatibility/2006" xmlns:aink="http://schemas.microsoft.com/office/drawing/2016/ink" xmlns:am3d="http://schemas.microsoft.com/office/drawing/2017/model3d" xmlns:o="urn:schemas-microsoft-com:office:office" xmlns:r="http://schemas.openxmlformats.org/officeDocument/2006/relationships" xmlns:m="http://schemas.openxmlformats.org/officeDocument/2006/math" xmlns:v="urn:schemas-microsoft-com:vml" xmlns:wp14="http://schemas.microsoft.com/office/word/2010/wordprocessingDrawing" xmlns:wp="http://schemas.openxmlformats.org/drawingml/2006/wordprocessingDrawing" xmlns:w10="urn:schemas-microsoft-com:office:word" xmlns:w="http://schemas.openxmlformats.org/wordprocessingml/2006/main" xmlns:w14="http://schemas.microsoft.com/office/word/2010/wordml" xmlns:w15="http://schemas.microsoft.com/office/word/2012/wordml" xmlns:w16cex="http://schemas.microsoft.com/office/word/2018/wordml/cex" xmlns:w16cid="http://schemas.microsoft.com/office/word/2016/wordml/cid" xmlns:w16="http://schemas.microsoft.com/office/word/2018/wordml" xmlns:w16sdtdh="http://schemas.microsoft.com/office/word/2020/wordml/sdtdatahash" xmlns:w16se="http://schemas.microsoft.com/office/word/2015/wordml/symex" xmlns:wpg="http://schemas.microsoft.com/office/word/2010/wordprocessingGroup" xmlns:wpi="http://schemas.microsoft.com/office/word/2010/wordprocessingInk" xmlns:wne="http://schemas.microsoft.com/office/word/2006/wordml" xmlns:wps="http://schemas.microsoft.com/office/word/2010/wordprocessingShape" mc:Ignorable="w14 w15 w16se w16cid w16 w16cex w16sdtdh wp14">
   <w:p>
     <w:pPr>
       <w:pStyle w:val="Cabealho"/>
@@ -13723,7 +14499,7 @@
 </file>
 
 <file path=word/header4.xml><?xml version="1.0" encoding="utf-8"?>
-<w:hdr xmlns:wpc="http://schemas.microsoft.com/office/word/2010/wordprocessingCanvas" xmlns:cx="http://schemas.microsoft.com/office/drawing/2014/chartex" xmlns:cx1="http://schemas.microsoft.com/office/drawing/2015/9/8/chartex" xmlns:cx2="http://schemas.microsoft.com/office/drawing/2015/10/21/chartex" xmlns:cx3="http://schemas.microsoft.com/office/drawing/2016/5/9/chartex" xmlns:cx4="http://schemas.microsoft.com/office/drawing/2016/5/10/chartex" xmlns:cx5="http://schemas.microsoft.com/office/drawing/2016/5/11/chartex" xmlns:cx6="http://schemas.microsoft.com/office/drawing/2016/5/12/chartex" xmlns:cx7="http://schemas.microsoft.com/office/drawing/2016/5/13/chartex" xmlns:cx8="http://schemas.microsoft.com/office/drawing/2016/5/14/chartex" xmlns:mc="http://schemas.openxmlformats.org/markup-compatibility/2006" xmlns:aink="http://schemas.microsoft.com/office/drawing/2016/ink" xmlns:am3d="http://schemas.microsoft.com/office/drawing/2017/model3d" xmlns:o="urn:schemas-microsoft-com:office:office" xmlns:r="http://schemas.openxmlformats.org/officeDocument/2006/relationships" xmlns:m="http://schemas.openxmlformats.org/officeDocument/2006/math" xmlns:v="urn:schemas-microsoft-com:vml" xmlns:wp14="http://schemas.microsoft.com/office/word/2010/wordprocessingDrawing" xmlns:wp="http://schemas.openxmlformats.org/drawingml/2006/wordprocessingDrawing" xmlns:w10="urn:schemas-microsoft-com:office:word" xmlns:w="http://schemas.openxmlformats.org/wordprocessingml/2006/main" xmlns:w14="http://schemas.microsoft.com/office/word/2010/wordml" xmlns:w15="http://schemas.microsoft.com/office/word/2012/wordml" xmlns:w16cex="http://schemas.microsoft.com/office/word/2018/wordml/cex" xmlns:w16cid="http://schemas.microsoft.com/office/word/2016/wordml/cid" xmlns:w16="http://schemas.microsoft.com/office/word/2018/wordml" xmlns:w16se="http://schemas.microsoft.com/office/word/2015/wordml/symex" xmlns:wpg="http://schemas.microsoft.com/office/word/2010/wordprocessingGroup" xmlns:wpi="http://schemas.microsoft.com/office/word/2010/wordprocessingInk" xmlns:wne="http://schemas.microsoft.com/office/word/2006/wordml" xmlns:wps="http://schemas.microsoft.com/office/word/2010/wordprocessingShape" mc:Ignorable="w14 w15 w16se w16cid w16 w16cex wp14">
+<w:hdr xmlns:wpc="http://schemas.microsoft.com/office/word/2010/wordprocessingCanvas" xmlns:cx="http://schemas.microsoft.com/office/drawing/2014/chartex" xmlns:cx1="http://schemas.microsoft.com/office/drawing/2015/9/8/chartex" xmlns:cx2="http://schemas.microsoft.com/office/drawing/2015/10/21/chartex" xmlns:cx3="http://schemas.microsoft.com/office/drawing/2016/5/9/chartex" xmlns:cx4="http://schemas.microsoft.com/office/drawing/2016/5/10/chartex" xmlns:cx5="http://schemas.microsoft.com/office/drawing/2016/5/11/chartex" xmlns:cx6="http://schemas.microsoft.com/office/drawing/2016/5/12/chartex" xmlns:cx7="http://schemas.microsoft.com/office/drawing/2016/5/13/chartex" xmlns:cx8="http://schemas.microsoft.com/office/drawing/2016/5/14/chartex" xmlns:mc="http://schemas.openxmlformats.org/markup-compatibility/2006" xmlns:aink="http://schemas.microsoft.com/office/drawing/2016/ink" xmlns:am3d="http://schemas.microsoft.com/office/drawing/2017/model3d" xmlns:o="urn:schemas-microsoft-com:office:office" xmlns:r="http://schemas.openxmlformats.org/officeDocument/2006/relationships" xmlns:m="http://schemas.openxmlformats.org/officeDocument/2006/math" xmlns:v="urn:schemas-microsoft-com:vml" xmlns:wp14="http://schemas.microsoft.com/office/word/2010/wordprocessingDrawing" xmlns:wp="http://schemas.openxmlformats.org/drawingml/2006/wordprocessingDrawing" xmlns:w10="urn:schemas-microsoft-com:office:word" xmlns:w="http://schemas.openxmlformats.org/wordprocessingml/2006/main" xmlns:w14="http://schemas.microsoft.com/office/word/2010/wordml" xmlns:w15="http://schemas.microsoft.com/office/word/2012/wordml" xmlns:w16cex="http://schemas.microsoft.com/office/word/2018/wordml/cex" xmlns:w16cid="http://schemas.microsoft.com/office/word/2016/wordml/cid" xmlns:w16="http://schemas.microsoft.com/office/word/2018/wordml" xmlns:w16sdtdh="http://schemas.microsoft.com/office/word/2020/wordml/sdtdatahash" xmlns:w16se="http://schemas.microsoft.com/office/word/2015/wordml/symex" xmlns:wpg="http://schemas.microsoft.com/office/word/2010/wordprocessingGroup" xmlns:wpi="http://schemas.microsoft.com/office/word/2010/wordprocessingInk" xmlns:wne="http://schemas.microsoft.com/office/word/2006/wordml" xmlns:wps="http://schemas.microsoft.com/office/word/2010/wordprocessingShape" mc:Ignorable="w14 w15 w16se w16cid w16 w16cex w16sdtdh wp14">
   <w:p>
     <w:pPr>
       <w:pStyle w:val="Cabealho"/>
@@ -13739,7 +14515,7 @@
 </file>
 
 <file path=word/header5.xml><?xml version="1.0" encoding="utf-8"?>
-<w:hdr xmlns:wpc="http://schemas.microsoft.com/office/word/2010/wordprocessingCanvas" xmlns:cx="http://schemas.microsoft.com/office/drawing/2014/chartex" xmlns:cx1="http://schemas.microsoft.com/office/drawing/2015/9/8/chartex" xmlns:cx2="http://schemas.microsoft.com/office/drawing/2015/10/21/chartex" xmlns:cx3="http://schemas.microsoft.com/office/drawing/2016/5/9/chartex" xmlns:cx4="http://schemas.microsoft.com/office/drawing/2016/5/10/chartex" xmlns:cx5="http://schemas.microsoft.com/office/drawing/2016/5/11/chartex" xmlns:cx6="http://schemas.microsoft.com/office/drawing/2016/5/12/chartex" xmlns:cx7="http://schemas.microsoft.com/office/drawing/2016/5/13/chartex" xmlns:cx8="http://schemas.microsoft.com/office/drawing/2016/5/14/chartex" xmlns:mc="http://schemas.openxmlformats.org/markup-compatibility/2006" xmlns:aink="http://schemas.microsoft.com/office/drawing/2016/ink" xmlns:am3d="http://schemas.microsoft.com/office/drawing/2017/model3d" xmlns:o="urn:schemas-microsoft-com:office:office" xmlns:r="http://schemas.openxmlformats.org/officeDocument/2006/relationships" xmlns:m="http://schemas.openxmlformats.org/officeDocument/2006/math" xmlns:v="urn:schemas-microsoft-com:vml" xmlns:wp14="http://schemas.microsoft.com/office/word/2010/wordprocessingDrawing" xmlns:wp="http://schemas.openxmlformats.org/drawingml/2006/wordprocessingDrawing" xmlns:w10="urn:schemas-microsoft-com:office:word" xmlns:w="http://schemas.openxmlformats.org/wordprocessingml/2006/main" xmlns:w14="http://schemas.microsoft.com/office/word/2010/wordml" xmlns:w15="http://schemas.microsoft.com/office/word/2012/wordml" xmlns:w16cex="http://schemas.microsoft.com/office/word/2018/wordml/cex" xmlns:w16cid="http://schemas.microsoft.com/office/word/2016/wordml/cid" xmlns:w16="http://schemas.microsoft.com/office/word/2018/wordml" xmlns:w16se="http://schemas.microsoft.com/office/word/2015/wordml/symex" xmlns:wpg="http://schemas.microsoft.com/office/word/2010/wordprocessingGroup" xmlns:wpi="http://schemas.microsoft.com/office/word/2010/wordprocessingInk" xmlns:wne="http://schemas.microsoft.com/office/word/2006/wordml" xmlns:wps="http://schemas.microsoft.com/office/word/2010/wordprocessingShape" mc:Ignorable="w14 w15 w16se w16cid w16 w16cex wp14">
+<w:hdr xmlns:wpc="http://schemas.microsoft.com/office/word/2010/wordprocessingCanvas" xmlns:cx="http://schemas.microsoft.com/office/drawing/2014/chartex" xmlns:cx1="http://schemas.microsoft.com/office/drawing/2015/9/8/chartex" xmlns:cx2="http://schemas.microsoft.com/office/drawing/2015/10/21/chartex" xmlns:cx3="http://schemas.microsoft.com/office/drawing/2016/5/9/chartex" xmlns:cx4="http://schemas.microsoft.com/office/drawing/2016/5/10/chartex" xmlns:cx5="http://schemas.microsoft.com/office/drawing/2016/5/11/chartex" xmlns:cx6="http://schemas.microsoft.com/office/drawing/2016/5/12/chartex" xmlns:cx7="http://schemas.microsoft.com/office/drawing/2016/5/13/chartex" xmlns:cx8="http://schemas.microsoft.com/office/drawing/2016/5/14/chartex" xmlns:mc="http://schemas.openxmlformats.org/markup-compatibility/2006" xmlns:aink="http://schemas.microsoft.com/office/drawing/2016/ink" xmlns:am3d="http://schemas.microsoft.com/office/drawing/2017/model3d" xmlns:o="urn:schemas-microsoft-com:office:office" xmlns:r="http://schemas.openxmlformats.org/officeDocument/2006/relationships" xmlns:m="http://schemas.openxmlformats.org/officeDocument/2006/math" xmlns:v="urn:schemas-microsoft-com:vml" xmlns:wp14="http://schemas.microsoft.com/office/word/2010/wordprocessingDrawing" xmlns:wp="http://schemas.openxmlformats.org/drawingml/2006/wordprocessingDrawing" xmlns:w10="urn:schemas-microsoft-com:office:word" xmlns:w="http://schemas.openxmlformats.org/wordprocessingml/2006/main" xmlns:w14="http://schemas.microsoft.com/office/word/2010/wordml" xmlns:w15="http://schemas.microsoft.com/office/word/2012/wordml" xmlns:w16cex="http://schemas.microsoft.com/office/word/2018/wordml/cex" xmlns:w16cid="http://schemas.microsoft.com/office/word/2016/wordml/cid" xmlns:w16="http://schemas.microsoft.com/office/word/2018/wordml" xmlns:w16sdtdh="http://schemas.microsoft.com/office/word/2020/wordml/sdtdatahash" xmlns:w16se="http://schemas.microsoft.com/office/word/2015/wordml/symex" xmlns:wpg="http://schemas.microsoft.com/office/word/2010/wordprocessingGroup" xmlns:wpi="http://schemas.microsoft.com/office/word/2010/wordprocessingInk" xmlns:wne="http://schemas.microsoft.com/office/word/2006/wordml" xmlns:wps="http://schemas.microsoft.com/office/word/2010/wordprocessingShape" mc:Ignorable="w14 w15 w16se w16cid w16 w16cex w16sdtdh wp14">
   <w:p>
     <w:pPr>
       <w:pStyle w:val="Cabealho"/>
@@ -13779,7 +14555,7 @@
 </file>
 
 <file path=word/header6.xml><?xml version="1.0" encoding="utf-8"?>
-<w:hdr xmlns:wpc="http://schemas.microsoft.com/office/word/2010/wordprocessingCanvas" xmlns:cx="http://schemas.microsoft.com/office/drawing/2014/chartex" xmlns:cx1="http://schemas.microsoft.com/office/drawing/2015/9/8/chartex" xmlns:cx2="http://schemas.microsoft.com/office/drawing/2015/10/21/chartex" xmlns:cx3="http://schemas.microsoft.com/office/drawing/2016/5/9/chartex" xmlns:cx4="http://schemas.microsoft.com/office/drawing/2016/5/10/chartex" xmlns:cx5="http://schemas.microsoft.com/office/drawing/2016/5/11/chartex" xmlns:cx6="http://schemas.microsoft.com/office/drawing/2016/5/12/chartex" xmlns:cx7="http://schemas.microsoft.com/office/drawing/2016/5/13/chartex" xmlns:cx8="http://schemas.microsoft.com/office/drawing/2016/5/14/chartex" xmlns:mc="http://schemas.openxmlformats.org/markup-compatibility/2006" xmlns:aink="http://schemas.microsoft.com/office/drawing/2016/ink" xmlns:am3d="http://schemas.microsoft.com/office/drawing/2017/model3d" xmlns:o="urn:schemas-microsoft-com:office:office" xmlns:r="http://schemas.openxmlformats.org/officeDocument/2006/relationships" xmlns:m="http://schemas.openxmlformats.org/officeDocument/2006/math" xmlns:v="urn:schemas-microsoft-com:vml" xmlns:wp14="http://schemas.microsoft.com/office/word/2010/wordprocessingDrawing" xmlns:wp="http://schemas.openxmlformats.org/drawingml/2006/wordprocessingDrawing" xmlns:w10="urn:schemas-microsoft-com:office:word" xmlns:w="http://schemas.openxmlformats.org/wordprocessingml/2006/main" xmlns:w14="http://schemas.microsoft.com/office/word/2010/wordml" xmlns:w15="http://schemas.microsoft.com/office/word/2012/wordml" xmlns:w16cex="http://schemas.microsoft.com/office/word/2018/wordml/cex" xmlns:w16cid="http://schemas.microsoft.com/office/word/2016/wordml/cid" xmlns:w16="http://schemas.microsoft.com/office/word/2018/wordml" xmlns:w16se="http://schemas.microsoft.com/office/word/2015/wordml/symex" xmlns:wpg="http://schemas.microsoft.com/office/word/2010/wordprocessingGroup" xmlns:wpi="http://schemas.microsoft.com/office/word/2010/wordprocessingInk" xmlns:wne="http://schemas.microsoft.com/office/word/2006/wordml" xmlns:wps="http://schemas.microsoft.com/office/word/2010/wordprocessingShape" mc:Ignorable="w14 w15 w16se w16cid w16 w16cex wp14">
+<w:hdr xmlns:wpc="http://schemas.microsoft.com/office/word/2010/wordprocessingCanvas" xmlns:cx="http://schemas.microsoft.com/office/drawing/2014/chartex" xmlns:cx1="http://schemas.microsoft.com/office/drawing/2015/9/8/chartex" xmlns:cx2="http://schemas.microsoft.com/office/drawing/2015/10/21/chartex" xmlns:cx3="http://schemas.microsoft.com/office/drawing/2016/5/9/chartex" xmlns:cx4="http://schemas.microsoft.com/office/drawing/2016/5/10/chartex" xmlns:cx5="http://schemas.microsoft.com/office/drawing/2016/5/11/chartex" xmlns:cx6="http://schemas.microsoft.com/office/drawing/2016/5/12/chartex" xmlns:cx7="http://schemas.microsoft.com/office/drawing/2016/5/13/chartex" xmlns:cx8="http://schemas.microsoft.com/office/drawing/2016/5/14/chartex" xmlns:mc="http://schemas.openxmlformats.org/markup-compatibility/2006" xmlns:aink="http://schemas.microsoft.com/office/drawing/2016/ink" xmlns:am3d="http://schemas.microsoft.com/office/drawing/2017/model3d" xmlns:o="urn:schemas-microsoft-com:office:office" xmlns:r="http://schemas.openxmlformats.org/officeDocument/2006/relationships" xmlns:m="http://schemas.openxmlformats.org/officeDocument/2006/math" xmlns:v="urn:schemas-microsoft-com:vml" xmlns:wp14="http://schemas.microsoft.com/office/word/2010/wordprocessingDrawing" xmlns:wp="http://schemas.openxmlformats.org/drawingml/2006/wordprocessingDrawing" xmlns:w10="urn:schemas-microsoft-com:office:word" xmlns:w="http://schemas.openxmlformats.org/wordprocessingml/2006/main" xmlns:w14="http://schemas.microsoft.com/office/word/2010/wordml" xmlns:w15="http://schemas.microsoft.com/office/word/2012/wordml" xmlns:w16cex="http://schemas.microsoft.com/office/word/2018/wordml/cex" xmlns:w16cid="http://schemas.microsoft.com/office/word/2016/wordml/cid" xmlns:w16="http://schemas.microsoft.com/office/word/2018/wordml" xmlns:w16sdtdh="http://schemas.microsoft.com/office/word/2020/wordml/sdtdatahash" xmlns:w16se="http://schemas.microsoft.com/office/word/2015/wordml/symex" xmlns:wpg="http://schemas.microsoft.com/office/word/2010/wordprocessingGroup" xmlns:wpi="http://schemas.microsoft.com/office/word/2010/wordprocessingInk" xmlns:wne="http://schemas.microsoft.com/office/word/2006/wordml" xmlns:wps="http://schemas.microsoft.com/office/word/2010/wordprocessingShape" mc:Ignorable="w14 w15 w16se w16cid w16 w16cex w16sdtdh wp14">
   <w:p>
     <w:pPr>
       <w:pStyle w:val="Cabealho"/>
@@ -13804,7 +14580,7 @@
 </file>
 
 <file path=word/numbering.xml><?xml version="1.0" encoding="utf-8"?>
-<w:numbering xmlns:wpc="http://schemas.microsoft.com/office/word/2010/wordprocessingCanvas" xmlns:cx="http://schemas.microsoft.com/office/drawing/2014/chartex" xmlns:cx1="http://schemas.microsoft.com/office/drawing/2015/9/8/chartex" xmlns:cx2="http://schemas.microsoft.com/office/drawing/2015/10/21/chartex" xmlns:cx3="http://schemas.microsoft.com/office/drawing/2016/5/9/chartex" xmlns:cx4="http://schemas.microsoft.com/office/drawing/2016/5/10/chartex" xmlns:cx5="http://schemas.microsoft.com/office/drawing/2016/5/11/chartex" xmlns:cx6="http://schemas.microsoft.com/office/drawing/2016/5/12/chartex" xmlns:cx7="http://schemas.microsoft.com/office/drawing/2016/5/13/chartex" xmlns:cx8="http://schemas.microsoft.com/office/drawing/2016/5/14/chartex" xmlns:mc="http://schemas.openxmlformats.org/markup-compatibility/2006" xmlns:aink="http://schemas.microsoft.com/office/drawing/2016/ink" xmlns:am3d="http://schemas.microsoft.com/office/drawing/2017/model3d" xmlns:o="urn:schemas-microsoft-com:office:office" xmlns:r="http://schemas.openxmlformats.org/officeDocument/2006/relationships" xmlns:m="http://schemas.openxmlformats.org/officeDocument/2006/math" xmlns:v="urn:schemas-microsoft-com:vml" xmlns:wp14="http://schemas.microsoft.com/office/word/2010/wordprocessingDrawing" xmlns:wp="http://schemas.openxmlformats.org/drawingml/2006/wordprocessingDrawing" xmlns:w10="urn:schemas-microsoft-com:office:word" xmlns:w="http://schemas.openxmlformats.org/wordprocessingml/2006/main" xmlns:w14="http://schemas.microsoft.com/office/word/2010/wordml" xmlns:w15="http://schemas.microsoft.com/office/word/2012/wordml" xmlns:w16cex="http://schemas.microsoft.com/office/word/2018/wordml/cex" xmlns:w16cid="http://schemas.microsoft.com/office/word/2016/wordml/cid" xmlns:w16="http://schemas.microsoft.com/office/word/2018/wordml" xmlns:w16se="http://schemas.microsoft.com/office/word/2015/wordml/symex" xmlns:wpg="http://schemas.microsoft.com/office/word/2010/wordprocessingGroup" xmlns:wpi="http://schemas.microsoft.com/office/word/2010/wordprocessingInk" xmlns:wne="http://schemas.microsoft.com/office/word/2006/wordml" xmlns:wps="http://schemas.microsoft.com/office/word/2010/wordprocessingShape" mc:Ignorable="w14 w15 w16se w16cid w16 w16cex wp14">
+<w:numbering xmlns:wpc="http://schemas.microsoft.com/office/word/2010/wordprocessingCanvas" xmlns:cx="http://schemas.microsoft.com/office/drawing/2014/chartex" xmlns:cx1="http://schemas.microsoft.com/office/drawing/2015/9/8/chartex" xmlns:cx2="http://schemas.microsoft.com/office/drawing/2015/10/21/chartex" xmlns:cx3="http://schemas.microsoft.com/office/drawing/2016/5/9/chartex" xmlns:cx4="http://schemas.microsoft.com/office/drawing/2016/5/10/chartex" xmlns:cx5="http://schemas.microsoft.com/office/drawing/2016/5/11/chartex" xmlns:cx6="http://schemas.microsoft.com/office/drawing/2016/5/12/chartex" xmlns:cx7="http://schemas.microsoft.com/office/drawing/2016/5/13/chartex" xmlns:cx8="http://schemas.microsoft.com/office/drawing/2016/5/14/chartex" xmlns:mc="http://schemas.openxmlformats.org/markup-compatibility/2006" xmlns:aink="http://schemas.microsoft.com/office/drawing/2016/ink" xmlns:am3d="http://schemas.microsoft.com/office/drawing/2017/model3d" xmlns:o="urn:schemas-microsoft-com:office:office" xmlns:r="http://schemas.openxmlformats.org/officeDocument/2006/relationships" xmlns:m="http://schemas.openxmlformats.org/officeDocument/2006/math" xmlns:v="urn:schemas-microsoft-com:vml" xmlns:wp14="http://schemas.microsoft.com/office/word/2010/wordprocessingDrawing" xmlns:wp="http://schemas.openxmlformats.org/drawingml/2006/wordprocessingDrawing" xmlns:w10="urn:schemas-microsoft-com:office:word" xmlns:w="http://schemas.openxmlformats.org/wordprocessingml/2006/main" xmlns:w14="http://schemas.microsoft.com/office/word/2010/wordml" xmlns:w15="http://schemas.microsoft.com/office/word/2012/wordml" xmlns:w16cex="http://schemas.microsoft.com/office/word/2018/wordml/cex" xmlns:w16cid="http://schemas.microsoft.com/office/word/2016/wordml/cid" xmlns:w16="http://schemas.microsoft.com/office/word/2018/wordml" xmlns:w16sdtdh="http://schemas.microsoft.com/office/word/2020/wordml/sdtdatahash" xmlns:w16se="http://schemas.microsoft.com/office/word/2015/wordml/symex" xmlns:wpg="http://schemas.microsoft.com/office/word/2010/wordprocessingGroup" xmlns:wpi="http://schemas.microsoft.com/office/word/2010/wordprocessingInk" xmlns:wne="http://schemas.microsoft.com/office/word/2006/wordml" xmlns:wps="http://schemas.microsoft.com/office/word/2010/wordprocessingShape" mc:Ignorable="w14 w15 w16se w16cid w16 w16cex w16sdtdh wp14">
   <w:numPicBullet w:numPicBulletId="0">
     <w:pict>
       <v:shapetype id="_x0000_t75" coordsize="21600,21600" o:spt="75" o:preferrelative="t" path="m@4@5l@4@11@9@11@9@5xe" filled="f" stroked="f">
@@ -13826,7 +14602,7 @@
         <v:path o:extrusionok="f" gradientshapeok="t" o:connecttype="rect"/>
         <o:lock v:ext="edit" aspectratio="t"/>
       </v:shapetype>
-      <v:shape id="_x0000_i1099" type="#_x0000_t75" style="width:3in;height:3in" o:bullet="t">
+      <v:shape id="_x0000_i1063" type="#_x0000_t75" style="width:3in;height:3in" o:bullet="t">
         <v:imagedata r:id="rId1" o:title=""/>
       </v:shape>
     </w:pict>
@@ -15687,7 +16463,7 @@
 </file>
 
 <file path=word/styles.xml><?xml version="1.0" encoding="utf-8"?>
-<w:styles xmlns:mc="http://schemas.openxmlformats.org/markup-compatibility/2006" xmlns:r="http://schemas.openxmlformats.org/officeDocument/2006/relationships" xmlns:w="http://schemas.openxmlformats.org/wordprocessingml/2006/main" xmlns:w14="http://schemas.microsoft.com/office/word/2010/wordml" xmlns:w15="http://schemas.microsoft.com/office/word/2012/wordml" xmlns:w16cex="http://schemas.microsoft.com/office/word/2018/wordml/cex" xmlns:w16cid="http://schemas.microsoft.com/office/word/2016/wordml/cid" xmlns:w16="http://schemas.microsoft.com/office/word/2018/wordml" xmlns:w16se="http://schemas.microsoft.com/office/word/2015/wordml/symex" mc:Ignorable="w14 w15 w16se w16cid w16 w16cex">
+<w:styles xmlns:mc="http://schemas.openxmlformats.org/markup-compatibility/2006" xmlns:r="http://schemas.openxmlformats.org/officeDocument/2006/relationships" xmlns:w="http://schemas.openxmlformats.org/wordprocessingml/2006/main" xmlns:w14="http://schemas.microsoft.com/office/word/2010/wordml" xmlns:w15="http://schemas.microsoft.com/office/word/2012/wordml" xmlns:w16cex="http://schemas.microsoft.com/office/word/2018/wordml/cex" xmlns:w16cid="http://schemas.microsoft.com/office/word/2016/wordml/cid" xmlns:w16="http://schemas.microsoft.com/office/word/2018/wordml" xmlns:w16sdtdh="http://schemas.microsoft.com/office/word/2020/wordml/sdtdatahash" xmlns:w16se="http://schemas.microsoft.com/office/word/2015/wordml/symex" mc:Ignorable="w14 w15 w16se w16cid w16 w16cex w16sdtdh">
   <w:docDefaults>
     <w:rPrDefault>
       <w:rPr>

</xml_diff>